<commit_message>
updated databased untuk materi updated dan delete
</commit_message>
<xml_diff>
--- a/Aziz/Quary_2_Databased_Apotek_2021.12.28.docx
+++ b/Aziz/Quary_2_Databased_Apotek_2021.12.28.docx
@@ -918,13 +918,13 @@
           <w:noProof/>
         </w:rPr>
         <w:drawing>
-          <wp:anchor distT="0" distB="0" distL="114300" distR="114300" simplePos="0" relativeHeight="251663360" behindDoc="0" locked="0" layoutInCell="1" allowOverlap="1" wp14:anchorId="5B8CD773" wp14:editId="0F2A3970">
+          <wp:anchor distT="0" distB="0" distL="114300" distR="114300" simplePos="0" relativeHeight="251663360" behindDoc="0" locked="0" layoutInCell="1" allowOverlap="1" wp14:anchorId="5B8CD773" wp14:editId="1316D64D">
             <wp:simplePos x="0" y="0"/>
             <wp:positionH relativeFrom="column">
-              <wp:posOffset>-2264</wp:posOffset>
+              <wp:posOffset>-1905</wp:posOffset>
             </wp:positionH>
             <wp:positionV relativeFrom="paragraph">
-              <wp:posOffset>-1960</wp:posOffset>
+              <wp:posOffset>59414</wp:posOffset>
             </wp:positionV>
             <wp:extent cx="5600700" cy="514350"/>
             <wp:effectExtent l="0" t="0" r="0" b="0"/>
@@ -973,6 +973,812 @@
           </wp:anchor>
         </w:drawing>
       </w:r>
+    </w:p>
+    <w:p>
+      <w:pPr>
+        <w:pStyle w:val="PlainText"/>
+        <w:rPr>
+          <w:rFonts w:ascii="Courier New" w:hAnsi="Courier New" w:cs="Courier New"/>
+        </w:rPr>
+      </w:pPr>
+    </w:p>
+    <w:p>
+      <w:pPr>
+        <w:pStyle w:val="PlainText"/>
+        <w:rPr>
+          <w:rFonts w:ascii="Courier New" w:hAnsi="Courier New" w:cs="Courier New"/>
+        </w:rPr>
+      </w:pPr>
+    </w:p>
+    <w:p>
+      <w:pPr>
+        <w:pStyle w:val="PlainText"/>
+        <w:rPr>
+          <w:rFonts w:ascii="Courier New" w:hAnsi="Courier New" w:cs="Courier New"/>
+        </w:rPr>
+      </w:pPr>
+    </w:p>
+    <w:p>
+      <w:pPr>
+        <w:pStyle w:val="PlainText"/>
+        <w:rPr>
+          <w:rFonts w:ascii="Courier New" w:hAnsi="Courier New" w:cs="Courier New"/>
+        </w:rPr>
+      </w:pPr>
+    </w:p>
+    <w:p>
+      <w:pPr>
+        <w:pStyle w:val="PlainText"/>
+        <w:rPr>
+          <w:rFonts w:ascii="Courier New" w:hAnsi="Courier New" w:cs="Courier New"/>
+        </w:rPr>
+      </w:pPr>
+    </w:p>
+    <w:p>
+      <w:pPr>
+        <w:pStyle w:val="PlainText"/>
+        <w:rPr>
+          <w:rFonts w:ascii="Courier New" w:hAnsi="Courier New" w:cs="Courier New"/>
+          <w:sz w:val="44"/>
+          <w:szCs w:val="44"/>
+          <w:lang w:val="en-US"/>
+        </w:rPr>
+      </w:pPr>
+      <w:r>
+        <w:rPr>
+          <w:rFonts w:ascii="Courier New" w:hAnsi="Courier New" w:cs="Courier New"/>
+          <w:sz w:val="44"/>
+          <w:szCs w:val="44"/>
+          <w:lang w:val="en-US"/>
+        </w:rPr>
+        <w:t>Updated data</w:t>
+      </w:r>
+    </w:p>
+    <w:p>
+      <w:pPr>
+        <w:pStyle w:val="PlainText"/>
+        <w:rPr>
+          <w:rFonts w:ascii="Courier New" w:hAnsi="Courier New" w:cs="Courier New"/>
+          <w:lang w:val="en-US"/>
+        </w:rPr>
+      </w:pPr>
+    </w:p>
+    <w:p>
+      <w:pPr>
+        <w:pStyle w:val="PlainText"/>
+        <w:rPr>
+          <w:rFonts w:ascii="Courier New" w:hAnsi="Courier New" w:cs="Courier New"/>
+          <w:lang w:val="en-US"/>
+        </w:rPr>
+      </w:pPr>
+      <w:r>
+        <w:rPr>
+          <w:rFonts w:ascii="Courier New" w:hAnsi="Courier New" w:cs="Courier New"/>
+          <w:lang w:val="en-US"/>
+        </w:rPr>
+        <w:t>UPDATE `</w:t>
+      </w:r>
+      <w:proofErr w:type="spellStart"/>
+      <w:r>
+        <w:rPr>
+          <w:rFonts w:ascii="Courier New" w:hAnsi="Courier New" w:cs="Courier New"/>
+          <w:lang w:val="en-US"/>
+        </w:rPr>
+        <w:t>tb_dokter</w:t>
+      </w:r>
+      <w:proofErr w:type="spellEnd"/>
+      <w:r>
+        <w:rPr>
+          <w:rFonts w:ascii="Courier New" w:hAnsi="Courier New" w:cs="Courier New"/>
+          <w:lang w:val="en-US"/>
+        </w:rPr>
+        <w:t>` SET `</w:t>
+      </w:r>
+      <w:proofErr w:type="spellStart"/>
+      <w:r>
+        <w:rPr>
+          <w:rFonts w:ascii="Courier New" w:hAnsi="Courier New" w:cs="Courier New"/>
+          <w:lang w:val="en-US"/>
+        </w:rPr>
+        <w:t>no_telfon</w:t>
+      </w:r>
+      <w:proofErr w:type="spellEnd"/>
+      <w:r>
+        <w:rPr>
+          <w:rFonts w:ascii="Courier New" w:hAnsi="Courier New" w:cs="Courier New"/>
+          <w:lang w:val="en-US"/>
+        </w:rPr>
+        <w:t>`=0851234567890</w:t>
+      </w:r>
+    </w:p>
+    <w:p>
+      <w:pPr>
+        <w:pStyle w:val="PlainText"/>
+        <w:rPr>
+          <w:rFonts w:ascii="Courier New" w:hAnsi="Courier New" w:cs="Courier New"/>
+          <w:lang w:val="en-US"/>
+        </w:rPr>
+      </w:pPr>
+      <w:r>
+        <w:rPr>
+          <w:noProof/>
+        </w:rPr>
+        <w:drawing>
+          <wp:anchor distT="0" distB="0" distL="114300" distR="114300" simplePos="0" relativeHeight="251664384" behindDoc="0" locked="0" layoutInCell="1" allowOverlap="1" wp14:anchorId="12AF94FB" wp14:editId="77784FF1">
+            <wp:simplePos x="0" y="0"/>
+            <wp:positionH relativeFrom="column">
+              <wp:posOffset>-1905</wp:posOffset>
+            </wp:positionH>
+            <wp:positionV relativeFrom="paragraph">
+              <wp:posOffset>83378</wp:posOffset>
+            </wp:positionV>
+            <wp:extent cx="5676900" cy="2600325"/>
+            <wp:effectExtent l="0" t="0" r="0" b="9525"/>
+            <wp:wrapNone/>
+            <wp:docPr id="2" name="Picture 2"/>
+            <wp:cNvGraphicFramePr>
+              <a:graphicFrameLocks xmlns:a="http://schemas.openxmlformats.org/drawingml/2006/main" noChangeAspect="1"/>
+            </wp:cNvGraphicFramePr>
+            <a:graphic xmlns:a="http://schemas.openxmlformats.org/drawingml/2006/main">
+              <a:graphicData uri="http://schemas.openxmlformats.org/drawingml/2006/picture">
+                <pic:pic xmlns:pic="http://schemas.openxmlformats.org/drawingml/2006/picture">
+                  <pic:nvPicPr>
+                    <pic:cNvPr id="1" name=""/>
+                    <pic:cNvPicPr/>
+                  </pic:nvPicPr>
+                  <pic:blipFill>
+                    <a:blip r:embed="rId11">
+                      <a:extLst>
+                        <a:ext uri="{28A0092B-C50C-407E-A947-70E740481C1C}">
+                          <a14:useLocalDpi xmlns:a14="http://schemas.microsoft.com/office/drawing/2010/main" val="0"/>
+                        </a:ext>
+                      </a:extLst>
+                    </a:blip>
+                    <a:stretch>
+                      <a:fillRect/>
+                    </a:stretch>
+                  </pic:blipFill>
+                  <pic:spPr>
+                    <a:xfrm>
+                      <a:off x="0" y="0"/>
+                      <a:ext cx="5676900" cy="2600325"/>
+                    </a:xfrm>
+                    <a:prstGeom prst="rect">
+                      <a:avLst/>
+                    </a:prstGeom>
+                  </pic:spPr>
+                </pic:pic>
+              </a:graphicData>
+            </a:graphic>
+            <wp14:sizeRelH relativeFrom="page">
+              <wp14:pctWidth>0</wp14:pctWidth>
+            </wp14:sizeRelH>
+            <wp14:sizeRelV relativeFrom="page">
+              <wp14:pctHeight>0</wp14:pctHeight>
+            </wp14:sizeRelV>
+          </wp:anchor>
+        </w:drawing>
+      </w:r>
+    </w:p>
+    <w:p>
+      <w:pPr>
+        <w:pStyle w:val="PlainText"/>
+        <w:rPr>
+          <w:rFonts w:ascii="Courier New" w:hAnsi="Courier New" w:cs="Courier New"/>
+          <w:lang w:val="en-US"/>
+        </w:rPr>
+      </w:pPr>
+    </w:p>
+    <w:p>
+      <w:pPr>
+        <w:pStyle w:val="PlainText"/>
+        <w:rPr>
+          <w:rFonts w:ascii="Courier New" w:hAnsi="Courier New" w:cs="Courier New"/>
+          <w:lang w:val="en-US"/>
+        </w:rPr>
+      </w:pPr>
+    </w:p>
+    <w:p>
+      <w:pPr>
+        <w:pStyle w:val="PlainText"/>
+        <w:rPr>
+          <w:rFonts w:ascii="Courier New" w:hAnsi="Courier New" w:cs="Courier New"/>
+          <w:lang w:val="en-US"/>
+        </w:rPr>
+      </w:pPr>
+    </w:p>
+    <w:p>
+      <w:pPr>
+        <w:pStyle w:val="PlainText"/>
+        <w:rPr>
+          <w:rFonts w:ascii="Courier New" w:hAnsi="Courier New" w:cs="Courier New"/>
+          <w:lang w:val="en-US"/>
+        </w:rPr>
+      </w:pPr>
+    </w:p>
+    <w:p>
+      <w:pPr>
+        <w:pStyle w:val="PlainText"/>
+        <w:rPr>
+          <w:rFonts w:ascii="Courier New" w:hAnsi="Courier New" w:cs="Courier New"/>
+          <w:lang w:val="en-US"/>
+        </w:rPr>
+      </w:pPr>
+    </w:p>
+    <w:p>
+      <w:pPr>
+        <w:pStyle w:val="PlainText"/>
+        <w:rPr>
+          <w:rFonts w:ascii="Courier New" w:hAnsi="Courier New" w:cs="Courier New"/>
+          <w:lang w:val="en-US"/>
+        </w:rPr>
+      </w:pPr>
+    </w:p>
+    <w:p>
+      <w:pPr>
+        <w:pStyle w:val="PlainText"/>
+        <w:rPr>
+          <w:rFonts w:ascii="Courier New" w:hAnsi="Courier New" w:cs="Courier New"/>
+          <w:lang w:val="en-US"/>
+        </w:rPr>
+      </w:pPr>
+    </w:p>
+    <w:p>
+      <w:pPr>
+        <w:pStyle w:val="PlainText"/>
+        <w:rPr>
+          <w:rFonts w:ascii="Courier New" w:hAnsi="Courier New" w:cs="Courier New"/>
+          <w:lang w:val="en-US"/>
+        </w:rPr>
+      </w:pPr>
+    </w:p>
+    <w:p>
+      <w:pPr>
+        <w:pStyle w:val="PlainText"/>
+        <w:rPr>
+          <w:rFonts w:ascii="Courier New" w:hAnsi="Courier New" w:cs="Courier New"/>
+          <w:lang w:val="en-US"/>
+        </w:rPr>
+      </w:pPr>
+    </w:p>
+    <w:p>
+      <w:pPr>
+        <w:pStyle w:val="PlainText"/>
+        <w:rPr>
+          <w:rFonts w:ascii="Courier New" w:hAnsi="Courier New" w:cs="Courier New"/>
+          <w:lang w:val="en-US"/>
+        </w:rPr>
+      </w:pPr>
+    </w:p>
+    <w:p>
+      <w:pPr>
+        <w:pStyle w:val="PlainText"/>
+        <w:rPr>
+          <w:rFonts w:ascii="Courier New" w:hAnsi="Courier New" w:cs="Courier New"/>
+          <w:lang w:val="en-US"/>
+        </w:rPr>
+      </w:pPr>
+    </w:p>
+    <w:p>
+      <w:pPr>
+        <w:pStyle w:val="PlainText"/>
+        <w:rPr>
+          <w:rFonts w:ascii="Courier New" w:hAnsi="Courier New" w:cs="Courier New"/>
+          <w:lang w:val="en-US"/>
+        </w:rPr>
+      </w:pPr>
+    </w:p>
+    <w:p>
+      <w:pPr>
+        <w:pStyle w:val="PlainText"/>
+        <w:rPr>
+          <w:rFonts w:ascii="Courier New" w:hAnsi="Courier New" w:cs="Courier New"/>
+          <w:lang w:val="en-US"/>
+        </w:rPr>
+      </w:pPr>
+    </w:p>
+    <w:p>
+      <w:pPr>
+        <w:pStyle w:val="PlainText"/>
+        <w:rPr>
+          <w:rFonts w:ascii="Courier New" w:hAnsi="Courier New" w:cs="Courier New"/>
+          <w:lang w:val="en-US"/>
+        </w:rPr>
+      </w:pPr>
+    </w:p>
+    <w:p>
+      <w:pPr>
+        <w:pStyle w:val="PlainText"/>
+        <w:rPr>
+          <w:rFonts w:ascii="Courier New" w:hAnsi="Courier New" w:cs="Courier New"/>
+          <w:lang w:val="en-US"/>
+        </w:rPr>
+      </w:pPr>
+    </w:p>
+    <w:p>
+      <w:pPr>
+        <w:pStyle w:val="PlainText"/>
+        <w:rPr>
+          <w:rFonts w:ascii="Courier New" w:hAnsi="Courier New" w:cs="Courier New"/>
+          <w:lang w:val="en-US"/>
+        </w:rPr>
+      </w:pPr>
+    </w:p>
+    <w:p>
+      <w:pPr>
+        <w:pStyle w:val="PlainText"/>
+        <w:rPr>
+          <w:rFonts w:ascii="Courier New" w:hAnsi="Courier New" w:cs="Courier New"/>
+          <w:lang w:val="en-US"/>
+        </w:rPr>
+      </w:pPr>
+    </w:p>
+    <w:p>
+      <w:pPr>
+        <w:pStyle w:val="PlainText"/>
+        <w:rPr>
+          <w:rStyle w:val="cm-keyword"/>
+          <w:rFonts w:ascii="Courier New" w:hAnsi="Courier New" w:cs="Courier New"/>
+          <w:color w:val="770088"/>
+          <w:sz w:val="20"/>
+          <w:szCs w:val="20"/>
+          <w:shd w:val="clear" w:color="auto" w:fill="E5E5E5"/>
+        </w:rPr>
+      </w:pPr>
+    </w:p>
+    <w:p>
+      <w:pPr>
+        <w:pStyle w:val="PlainText"/>
+        <w:rPr>
+          <w:rFonts w:ascii="Courier New" w:hAnsi="Courier New" w:cs="Courier New"/>
+          <w:lang w:val="en-US"/>
+        </w:rPr>
+      </w:pPr>
+      <w:r>
+        <w:rPr>
+          <w:rFonts w:ascii="Courier New" w:hAnsi="Courier New" w:cs="Courier New"/>
+          <w:lang w:val="en-US"/>
+        </w:rPr>
+        <w:t>UPDATE `</w:t>
+      </w:r>
+      <w:proofErr w:type="spellStart"/>
+      <w:r>
+        <w:rPr>
+          <w:rFonts w:ascii="Courier New" w:hAnsi="Courier New" w:cs="Courier New"/>
+          <w:lang w:val="en-US"/>
+        </w:rPr>
+        <w:t>tb_dokter</w:t>
+      </w:r>
+      <w:proofErr w:type="spellEnd"/>
+      <w:r>
+        <w:rPr>
+          <w:rFonts w:ascii="Courier New" w:hAnsi="Courier New" w:cs="Courier New"/>
+          <w:lang w:val="en-US"/>
+        </w:rPr>
+        <w:t>` SET `</w:t>
+      </w:r>
+      <w:proofErr w:type="spellStart"/>
+      <w:r>
+        <w:rPr>
+          <w:rFonts w:ascii="Courier New" w:hAnsi="Courier New" w:cs="Courier New"/>
+          <w:lang w:val="en-US"/>
+        </w:rPr>
+        <w:t>spesialis</w:t>
+      </w:r>
+      <w:proofErr w:type="spellEnd"/>
+      <w:r>
+        <w:rPr>
+          <w:rFonts w:ascii="Courier New" w:hAnsi="Courier New" w:cs="Courier New"/>
+          <w:lang w:val="en-US"/>
+        </w:rPr>
+        <w:t>`= '</w:t>
+      </w:r>
+      <w:proofErr w:type="spellStart"/>
+      <w:r>
+        <w:rPr>
+          <w:rFonts w:ascii="Courier New" w:hAnsi="Courier New" w:cs="Courier New"/>
+          <w:lang w:val="en-US"/>
+        </w:rPr>
+        <w:t>hati</w:t>
+      </w:r>
+      <w:proofErr w:type="spellEnd"/>
+      <w:r>
+        <w:rPr>
+          <w:rFonts w:ascii="Courier New" w:hAnsi="Courier New" w:cs="Courier New"/>
+          <w:lang w:val="en-US"/>
+        </w:rPr>
+        <w:t xml:space="preserve">' WHERE </w:t>
+      </w:r>
+      <w:proofErr w:type="spellStart"/>
+      <w:r>
+        <w:rPr>
+          <w:rFonts w:ascii="Courier New" w:hAnsi="Courier New" w:cs="Courier New"/>
+          <w:lang w:val="en-US"/>
+        </w:rPr>
+        <w:t>nama_dokter</w:t>
+      </w:r>
+      <w:proofErr w:type="spellEnd"/>
+      <w:r>
+        <w:rPr>
+          <w:rFonts w:ascii="Courier New" w:hAnsi="Courier New" w:cs="Courier New"/>
+          <w:lang w:val="en-US"/>
+        </w:rPr>
+        <w:t xml:space="preserve"> = 'Aziz'</w:t>
+      </w:r>
+    </w:p>
+    <w:p>
+      <w:pPr>
+        <w:pStyle w:val="PlainText"/>
+        <w:rPr>
+          <w:rFonts w:ascii="Courier New" w:hAnsi="Courier New" w:cs="Courier New"/>
+          <w:lang w:val="en-US"/>
+        </w:rPr>
+      </w:pPr>
+      <w:r>
+        <w:rPr>
+          <w:noProof/>
+        </w:rPr>
+        <w:drawing>
+          <wp:anchor distT="0" distB="0" distL="114300" distR="114300" simplePos="0" relativeHeight="251665408" behindDoc="0" locked="0" layoutInCell="1" allowOverlap="1" wp14:anchorId="215F2FBB" wp14:editId="788A5EE3">
+            <wp:simplePos x="0" y="0"/>
+            <wp:positionH relativeFrom="column">
+              <wp:posOffset>-2016</wp:posOffset>
+            </wp:positionH>
+            <wp:positionV relativeFrom="paragraph">
+              <wp:posOffset>103670</wp:posOffset>
+            </wp:positionV>
+            <wp:extent cx="5600700" cy="2533650"/>
+            <wp:effectExtent l="0" t="0" r="0" b="0"/>
+            <wp:wrapNone/>
+            <wp:docPr id="3" name="Picture 3"/>
+            <wp:cNvGraphicFramePr>
+              <a:graphicFrameLocks xmlns:a="http://schemas.openxmlformats.org/drawingml/2006/main" noChangeAspect="1"/>
+            </wp:cNvGraphicFramePr>
+            <a:graphic xmlns:a="http://schemas.openxmlformats.org/drawingml/2006/main">
+              <a:graphicData uri="http://schemas.openxmlformats.org/drawingml/2006/picture">
+                <pic:pic xmlns:pic="http://schemas.openxmlformats.org/drawingml/2006/picture">
+                  <pic:nvPicPr>
+                    <pic:cNvPr id="1" name=""/>
+                    <pic:cNvPicPr/>
+                  </pic:nvPicPr>
+                  <pic:blipFill>
+                    <a:blip r:embed="rId12">
+                      <a:extLst>
+                        <a:ext uri="{28A0092B-C50C-407E-A947-70E740481C1C}">
+                          <a14:useLocalDpi xmlns:a14="http://schemas.microsoft.com/office/drawing/2010/main" val="0"/>
+                        </a:ext>
+                      </a:extLst>
+                    </a:blip>
+                    <a:stretch>
+                      <a:fillRect/>
+                    </a:stretch>
+                  </pic:blipFill>
+                  <pic:spPr>
+                    <a:xfrm>
+                      <a:off x="0" y="0"/>
+                      <a:ext cx="5600700" cy="2533650"/>
+                    </a:xfrm>
+                    <a:prstGeom prst="rect">
+                      <a:avLst/>
+                    </a:prstGeom>
+                  </pic:spPr>
+                </pic:pic>
+              </a:graphicData>
+            </a:graphic>
+            <wp14:sizeRelH relativeFrom="page">
+              <wp14:pctWidth>0</wp14:pctWidth>
+            </wp14:sizeRelH>
+            <wp14:sizeRelV relativeFrom="page">
+              <wp14:pctHeight>0</wp14:pctHeight>
+            </wp14:sizeRelV>
+          </wp:anchor>
+        </w:drawing>
+      </w:r>
+    </w:p>
+    <w:p>
+      <w:pPr>
+        <w:pStyle w:val="PlainText"/>
+        <w:rPr>
+          <w:rFonts w:ascii="Courier New" w:hAnsi="Courier New" w:cs="Courier New"/>
+          <w:lang w:val="en-US"/>
+        </w:rPr>
+      </w:pPr>
+    </w:p>
+    <w:p>
+      <w:pPr>
+        <w:pStyle w:val="PlainText"/>
+        <w:rPr>
+          <w:rFonts w:ascii="Courier New" w:hAnsi="Courier New" w:cs="Courier New"/>
+          <w:lang w:val="en-US"/>
+        </w:rPr>
+      </w:pPr>
+    </w:p>
+    <w:p>
+      <w:pPr>
+        <w:pStyle w:val="PlainText"/>
+        <w:rPr>
+          <w:rFonts w:ascii="Courier New" w:hAnsi="Courier New" w:cs="Courier New"/>
+          <w:lang w:val="en-US"/>
+        </w:rPr>
+      </w:pPr>
+    </w:p>
+    <w:p>
+      <w:pPr>
+        <w:pStyle w:val="PlainText"/>
+        <w:rPr>
+          <w:rFonts w:ascii="Courier New" w:hAnsi="Courier New" w:cs="Courier New"/>
+          <w:lang w:val="en-US"/>
+        </w:rPr>
+      </w:pPr>
+    </w:p>
+    <w:p>
+      <w:pPr>
+        <w:pStyle w:val="PlainText"/>
+        <w:rPr>
+          <w:rFonts w:ascii="Courier New" w:hAnsi="Courier New" w:cs="Courier New"/>
+          <w:lang w:val="en-US"/>
+        </w:rPr>
+      </w:pPr>
+    </w:p>
+    <w:p>
+      <w:pPr>
+        <w:pStyle w:val="PlainText"/>
+        <w:rPr>
+          <w:rFonts w:ascii="Courier New" w:hAnsi="Courier New" w:cs="Courier New"/>
+          <w:lang w:val="en-US"/>
+        </w:rPr>
+      </w:pPr>
+    </w:p>
+    <w:p>
+      <w:pPr>
+        <w:pStyle w:val="PlainText"/>
+        <w:rPr>
+          <w:rFonts w:ascii="Courier New" w:hAnsi="Courier New" w:cs="Courier New"/>
+          <w:lang w:val="en-US"/>
+        </w:rPr>
+      </w:pPr>
+    </w:p>
+    <w:p>
+      <w:pPr>
+        <w:pStyle w:val="PlainText"/>
+        <w:rPr>
+          <w:rFonts w:ascii="Courier New" w:hAnsi="Courier New" w:cs="Courier New"/>
+          <w:lang w:val="en-US"/>
+        </w:rPr>
+      </w:pPr>
+    </w:p>
+    <w:p>
+      <w:pPr>
+        <w:pStyle w:val="PlainText"/>
+        <w:rPr>
+          <w:rFonts w:ascii="Courier New" w:hAnsi="Courier New" w:cs="Courier New"/>
+          <w:lang w:val="en-US"/>
+        </w:rPr>
+      </w:pPr>
+    </w:p>
+    <w:p>
+      <w:pPr>
+        <w:pStyle w:val="PlainText"/>
+        <w:rPr>
+          <w:rFonts w:ascii="Courier New" w:hAnsi="Courier New" w:cs="Courier New"/>
+          <w:lang w:val="en-US"/>
+        </w:rPr>
+      </w:pPr>
+    </w:p>
+    <w:p>
+      <w:pPr>
+        <w:pStyle w:val="PlainText"/>
+        <w:rPr>
+          <w:rFonts w:ascii="Courier New" w:hAnsi="Courier New" w:cs="Courier New"/>
+          <w:lang w:val="en-US"/>
+        </w:rPr>
+      </w:pPr>
+    </w:p>
+    <w:p>
+      <w:pPr>
+        <w:pStyle w:val="PlainText"/>
+        <w:rPr>
+          <w:rFonts w:ascii="Courier New" w:hAnsi="Courier New" w:cs="Courier New"/>
+          <w:lang w:val="en-US"/>
+        </w:rPr>
+      </w:pPr>
+    </w:p>
+    <w:p>
+      <w:pPr>
+        <w:pStyle w:val="PlainText"/>
+        <w:rPr>
+          <w:rFonts w:ascii="Courier New" w:hAnsi="Courier New" w:cs="Courier New"/>
+          <w:lang w:val="en-US"/>
+        </w:rPr>
+      </w:pPr>
+    </w:p>
+    <w:p>
+      <w:pPr>
+        <w:pStyle w:val="PlainText"/>
+        <w:rPr>
+          <w:rFonts w:ascii="Courier New" w:hAnsi="Courier New" w:cs="Courier New"/>
+          <w:lang w:val="en-US"/>
+        </w:rPr>
+      </w:pPr>
+    </w:p>
+    <w:p>
+      <w:pPr>
+        <w:pStyle w:val="PlainText"/>
+        <w:rPr>
+          <w:rFonts w:ascii="Courier New" w:hAnsi="Courier New" w:cs="Courier New"/>
+          <w:lang w:val="en-US"/>
+        </w:rPr>
+      </w:pPr>
+    </w:p>
+    <w:p>
+      <w:pPr>
+        <w:pStyle w:val="PlainText"/>
+        <w:rPr>
+          <w:rFonts w:ascii="Courier New" w:hAnsi="Courier New" w:cs="Courier New"/>
+          <w:lang w:val="en-US"/>
+        </w:rPr>
+      </w:pPr>
+    </w:p>
+    <w:p>
+      <w:pPr>
+        <w:pStyle w:val="PlainText"/>
+        <w:rPr>
+          <w:rFonts w:ascii="Courier New" w:hAnsi="Courier New" w:cs="Courier New"/>
+          <w:lang w:val="en-US"/>
+        </w:rPr>
+      </w:pPr>
+      <w:r>
+        <w:rPr>
+          <w:rFonts w:ascii="Courier New" w:hAnsi="Courier New" w:cs="Courier New"/>
+          <w:lang w:val="en-US"/>
+        </w:rPr>
+        <w:lastRenderedPageBreak/>
+        <w:t>DELETE FROM `</w:t>
+      </w:r>
+      <w:proofErr w:type="spellStart"/>
+      <w:r>
+        <w:rPr>
+          <w:rFonts w:ascii="Courier New" w:hAnsi="Courier New" w:cs="Courier New"/>
+          <w:lang w:val="en-US"/>
+        </w:rPr>
+        <w:t>tb_dokter</w:t>
+      </w:r>
+      <w:proofErr w:type="spellEnd"/>
+      <w:r>
+        <w:rPr>
+          <w:rFonts w:ascii="Courier New" w:hAnsi="Courier New" w:cs="Courier New"/>
+          <w:lang w:val="en-US"/>
+        </w:rPr>
+        <w:t xml:space="preserve">` WHERE </w:t>
+      </w:r>
+      <w:proofErr w:type="spellStart"/>
+      <w:r>
+        <w:rPr>
+          <w:rFonts w:ascii="Courier New" w:hAnsi="Courier New" w:cs="Courier New"/>
+          <w:lang w:val="en-US"/>
+        </w:rPr>
+        <w:t>nama_dokter</w:t>
+      </w:r>
+      <w:proofErr w:type="spellEnd"/>
+      <w:r>
+        <w:rPr>
+          <w:rFonts w:ascii="Courier New" w:hAnsi="Courier New" w:cs="Courier New"/>
+          <w:lang w:val="en-US"/>
+        </w:rPr>
+        <w:t xml:space="preserve"> = '</w:t>
+      </w:r>
+      <w:proofErr w:type="spellStart"/>
+      <w:r>
+        <w:rPr>
+          <w:rFonts w:ascii="Courier New" w:hAnsi="Courier New" w:cs="Courier New"/>
+          <w:lang w:val="en-US"/>
+        </w:rPr>
+        <w:t>anjar</w:t>
+      </w:r>
+      <w:proofErr w:type="spellEnd"/>
+      <w:r>
+        <w:rPr>
+          <w:rFonts w:ascii="Courier New" w:hAnsi="Courier New" w:cs="Courier New"/>
+          <w:lang w:val="en-US"/>
+        </w:rPr>
+        <w:t>'</w:t>
+      </w:r>
+    </w:p>
+    <w:p>
+      <w:pPr>
+        <w:pStyle w:val="PlainText"/>
+        <w:rPr>
+          <w:rFonts w:ascii="Courier New" w:hAnsi="Courier New" w:cs="Courier New"/>
+          <w:lang w:val="en-US"/>
+        </w:rPr>
+      </w:pPr>
+    </w:p>
+    <w:p>
+      <w:pPr>
+        <w:pStyle w:val="PlainText"/>
+        <w:rPr>
+          <w:rFonts w:ascii="Courier New" w:hAnsi="Courier New" w:cs="Courier New"/>
+          <w:lang w:val="en-US"/>
+        </w:rPr>
+      </w:pPr>
+      <w:r>
+        <w:rPr>
+          <w:noProof/>
+        </w:rPr>
+        <w:drawing>
+          <wp:anchor distT="0" distB="0" distL="114300" distR="114300" simplePos="0" relativeHeight="251666432" behindDoc="0" locked="0" layoutInCell="1" allowOverlap="1" wp14:anchorId="6C01AADA" wp14:editId="51172C47">
+            <wp:simplePos x="0" y="0"/>
+            <wp:positionH relativeFrom="column">
+              <wp:posOffset>-2264</wp:posOffset>
+            </wp:positionH>
+            <wp:positionV relativeFrom="paragraph">
+              <wp:posOffset>-4086</wp:posOffset>
+            </wp:positionV>
+            <wp:extent cx="5619750" cy="2362200"/>
+            <wp:effectExtent l="0" t="0" r="0" b="0"/>
+            <wp:wrapNone/>
+            <wp:docPr id="4" name="Picture 4"/>
+            <wp:cNvGraphicFramePr>
+              <a:graphicFrameLocks xmlns:a="http://schemas.openxmlformats.org/drawingml/2006/main" noChangeAspect="1"/>
+            </wp:cNvGraphicFramePr>
+            <a:graphic xmlns:a="http://schemas.openxmlformats.org/drawingml/2006/main">
+              <a:graphicData uri="http://schemas.openxmlformats.org/drawingml/2006/picture">
+                <pic:pic xmlns:pic="http://schemas.openxmlformats.org/drawingml/2006/picture">
+                  <pic:nvPicPr>
+                    <pic:cNvPr id="1" name=""/>
+                    <pic:cNvPicPr/>
+                  </pic:nvPicPr>
+                  <pic:blipFill>
+                    <a:blip r:embed="rId13">
+                      <a:extLst>
+                        <a:ext uri="{28A0092B-C50C-407E-A947-70E740481C1C}">
+                          <a14:useLocalDpi xmlns:a14="http://schemas.microsoft.com/office/drawing/2010/main" val="0"/>
+                        </a:ext>
+                      </a:extLst>
+                    </a:blip>
+                    <a:stretch>
+                      <a:fillRect/>
+                    </a:stretch>
+                  </pic:blipFill>
+                  <pic:spPr>
+                    <a:xfrm>
+                      <a:off x="0" y="0"/>
+                      <a:ext cx="5619750" cy="2362200"/>
+                    </a:xfrm>
+                    <a:prstGeom prst="rect">
+                      <a:avLst/>
+                    </a:prstGeom>
+                  </pic:spPr>
+                </pic:pic>
+              </a:graphicData>
+            </a:graphic>
+            <wp14:sizeRelH relativeFrom="page">
+              <wp14:pctWidth>0</wp14:pctWidth>
+            </wp14:sizeRelH>
+            <wp14:sizeRelV relativeFrom="page">
+              <wp14:pctHeight>0</wp14:pctHeight>
+            </wp14:sizeRelV>
+          </wp:anchor>
+        </w:drawing>
+      </w:r>
+    </w:p>
+    <w:p>
+      <w:pPr>
+        <w:pStyle w:val="PlainText"/>
+        <w:rPr>
+          <w:rFonts w:ascii="Courier New" w:hAnsi="Courier New" w:cs="Courier New"/>
+          <w:lang w:val="en-US"/>
+        </w:rPr>
+      </w:pPr>
+    </w:p>
+    <w:p>
+      <w:pPr>
+        <w:pStyle w:val="PlainText"/>
+        <w:rPr>
+          <w:rFonts w:ascii="Courier New" w:hAnsi="Courier New" w:cs="Courier New"/>
+          <w:lang w:val="en-US"/>
+        </w:rPr>
+      </w:pPr>
     </w:p>
     <w:sectPr>
       <w:pgSz w:w="11906" w:h="16838"/>
@@ -1535,6 +2341,43 @@
       <w:szCs w:val="21"/>
     </w:rPr>
   </w:style>
+  <w:style w:type="character" w:customStyle="1" w:styleId="cm-keyword">
+    <w:name w:val="cm-keyword"/>
+    <w:basedOn w:val="DefaultParagraphFont"/>
+    <w:rsid w:val="00903160"/>
+  </w:style>
+  <w:style w:type="character" w:styleId="Hyperlink">
+    <w:name w:val="Hyperlink"/>
+    <w:basedOn w:val="DefaultParagraphFont"/>
+    <w:uiPriority w:val="99"/>
+    <w:semiHidden/>
+    <w:unhideWhenUsed/>
+    <w:rsid w:val="00903160"/>
+    <w:rPr>
+      <w:color w:val="0000FF"/>
+      <w:u w:val="single"/>
+    </w:rPr>
+  </w:style>
+  <w:style w:type="character" w:customStyle="1" w:styleId="cm-variable-2">
+    <w:name w:val="cm-variable-2"/>
+    <w:basedOn w:val="DefaultParagraphFont"/>
+    <w:rsid w:val="00903160"/>
+  </w:style>
+  <w:style w:type="character" w:customStyle="1" w:styleId="cm-operator">
+    <w:name w:val="cm-operator"/>
+    <w:basedOn w:val="DefaultParagraphFont"/>
+    <w:rsid w:val="00903160"/>
+  </w:style>
+  <w:style w:type="character" w:customStyle="1" w:styleId="cm-number">
+    <w:name w:val="cm-number"/>
+    <w:basedOn w:val="DefaultParagraphFont"/>
+    <w:rsid w:val="00903160"/>
+  </w:style>
+  <w:style w:type="character" w:customStyle="1" w:styleId="cm-string">
+    <w:name w:val="cm-string"/>
+    <w:basedOn w:val="DefaultParagraphFont"/>
+    <w:rsid w:val="001240DD"/>
+  </w:style>
 </w:styles>
 </file>
 

</xml_diff>

<commit_message>
updated databased untuk materi Join, Left Join dan Right Join
</commit_message>
<xml_diff>
--- a/Aziz/Quary_2_Databased_Apotek_2021.12.28.docx
+++ b/Aziz/Quary_2_Databased_Apotek_2021.12.28.docx
@@ -1019,6 +1019,14 @@
         <w:pStyle w:val="PlainText"/>
         <w:rPr>
           <w:rFonts w:ascii="Courier New" w:hAnsi="Courier New" w:cs="Courier New"/>
+        </w:rPr>
+      </w:pPr>
+    </w:p>
+    <w:p>
+      <w:pPr>
+        <w:pStyle w:val="PlainText"/>
+        <w:rPr>
+          <w:rFonts w:ascii="Courier New" w:hAnsi="Courier New" w:cs="Courier New"/>
           <w:sz w:val="44"/>
           <w:szCs w:val="44"/>
           <w:lang w:val="en-US"/>
@@ -1632,7 +1640,6 @@
           <w:rFonts w:ascii="Courier New" w:hAnsi="Courier New" w:cs="Courier New"/>
           <w:lang w:val="en-US"/>
         </w:rPr>
-        <w:lastRenderedPageBreak/>
         <w:t>DELETE FROM `</w:t>
       </w:r>
       <w:proofErr w:type="spellStart"/>
@@ -1761,6 +1768,2093 @@
           </wp:anchor>
         </w:drawing>
       </w:r>
+    </w:p>
+    <w:p>
+      <w:pPr>
+        <w:pStyle w:val="PlainText"/>
+        <w:rPr>
+          <w:rFonts w:ascii="Courier New" w:hAnsi="Courier New" w:cs="Courier New"/>
+          <w:lang w:val="en-US"/>
+        </w:rPr>
+      </w:pPr>
+    </w:p>
+    <w:p>
+      <w:pPr>
+        <w:pStyle w:val="PlainText"/>
+        <w:rPr>
+          <w:rFonts w:ascii="Courier New" w:hAnsi="Courier New" w:cs="Courier New"/>
+          <w:lang w:val="en-US"/>
+        </w:rPr>
+      </w:pPr>
+    </w:p>
+    <w:p>
+      <w:pPr>
+        <w:pStyle w:val="PlainText"/>
+        <w:rPr>
+          <w:rFonts w:ascii="Courier New" w:hAnsi="Courier New" w:cs="Courier New"/>
+          <w:lang w:val="en-US"/>
+        </w:rPr>
+      </w:pPr>
+    </w:p>
+    <w:p>
+      <w:pPr>
+        <w:pStyle w:val="PlainText"/>
+        <w:rPr>
+          <w:rFonts w:ascii="Courier New" w:hAnsi="Courier New" w:cs="Courier New"/>
+          <w:lang w:val="en-US"/>
+        </w:rPr>
+      </w:pPr>
+    </w:p>
+    <w:p>
+      <w:pPr>
+        <w:pStyle w:val="PlainText"/>
+        <w:rPr>
+          <w:rFonts w:ascii="Courier New" w:hAnsi="Courier New" w:cs="Courier New"/>
+          <w:lang w:val="en-US"/>
+        </w:rPr>
+      </w:pPr>
+    </w:p>
+    <w:p>
+      <w:pPr>
+        <w:pStyle w:val="PlainText"/>
+        <w:rPr>
+          <w:rFonts w:ascii="Courier New" w:hAnsi="Courier New" w:cs="Courier New"/>
+          <w:lang w:val="en-US"/>
+        </w:rPr>
+      </w:pPr>
+    </w:p>
+    <w:p>
+      <w:pPr>
+        <w:pStyle w:val="PlainText"/>
+        <w:rPr>
+          <w:rFonts w:ascii="Courier New" w:hAnsi="Courier New" w:cs="Courier New"/>
+          <w:lang w:val="en-US"/>
+        </w:rPr>
+      </w:pPr>
+    </w:p>
+    <w:p>
+      <w:pPr>
+        <w:pStyle w:val="PlainText"/>
+        <w:rPr>
+          <w:rFonts w:ascii="Courier New" w:hAnsi="Courier New" w:cs="Courier New"/>
+          <w:lang w:val="en-US"/>
+        </w:rPr>
+      </w:pPr>
+    </w:p>
+    <w:p>
+      <w:pPr>
+        <w:pStyle w:val="PlainText"/>
+        <w:rPr>
+          <w:rFonts w:ascii="Courier New" w:hAnsi="Courier New" w:cs="Courier New"/>
+          <w:lang w:val="en-US"/>
+        </w:rPr>
+      </w:pPr>
+    </w:p>
+    <w:p>
+      <w:pPr>
+        <w:pStyle w:val="PlainText"/>
+        <w:rPr>
+          <w:rFonts w:ascii="Courier New" w:hAnsi="Courier New" w:cs="Courier New"/>
+          <w:lang w:val="en-US"/>
+        </w:rPr>
+      </w:pPr>
+    </w:p>
+    <w:p>
+      <w:pPr>
+        <w:pStyle w:val="PlainText"/>
+        <w:rPr>
+          <w:rFonts w:ascii="Courier New" w:hAnsi="Courier New" w:cs="Courier New"/>
+          <w:lang w:val="en-US"/>
+        </w:rPr>
+      </w:pPr>
+    </w:p>
+    <w:p>
+      <w:pPr>
+        <w:pStyle w:val="PlainText"/>
+        <w:rPr>
+          <w:rFonts w:ascii="Courier New" w:hAnsi="Courier New" w:cs="Courier New"/>
+          <w:lang w:val="en-US"/>
+        </w:rPr>
+      </w:pPr>
+    </w:p>
+    <w:p>
+      <w:pPr>
+        <w:pStyle w:val="PlainText"/>
+        <w:rPr>
+          <w:rFonts w:ascii="Courier New" w:hAnsi="Courier New" w:cs="Courier New"/>
+          <w:lang w:val="en-US"/>
+        </w:rPr>
+      </w:pPr>
+    </w:p>
+    <w:p>
+      <w:pPr>
+        <w:pStyle w:val="PlainText"/>
+        <w:rPr>
+          <w:rFonts w:ascii="Courier New" w:hAnsi="Courier New" w:cs="Courier New"/>
+          <w:lang w:val="en-US"/>
+        </w:rPr>
+      </w:pPr>
+    </w:p>
+    <w:p>
+      <w:pPr>
+        <w:pStyle w:val="PlainText"/>
+        <w:rPr>
+          <w:rFonts w:ascii="Courier New" w:hAnsi="Courier New" w:cs="Courier New"/>
+          <w:lang w:val="en-US"/>
+        </w:rPr>
+      </w:pPr>
+    </w:p>
+    <w:p>
+      <w:pPr>
+        <w:pStyle w:val="PlainText"/>
+        <w:rPr>
+          <w:rFonts w:ascii="Courier New" w:hAnsi="Courier New" w:cs="Courier New"/>
+          <w:lang w:val="en-US"/>
+        </w:rPr>
+      </w:pPr>
+    </w:p>
+    <w:p>
+      <w:pPr>
+        <w:pStyle w:val="PlainText"/>
+        <w:rPr>
+          <w:rFonts w:ascii="Courier New" w:hAnsi="Courier New" w:cs="Courier New"/>
+          <w:lang w:val="en-US"/>
+        </w:rPr>
+      </w:pPr>
+    </w:p>
+    <w:p>
+      <w:pPr>
+        <w:pStyle w:val="PlainText"/>
+        <w:rPr>
+          <w:rFonts w:ascii="Courier New" w:hAnsi="Courier New" w:cs="Courier New"/>
+          <w:sz w:val="44"/>
+          <w:szCs w:val="44"/>
+          <w:lang w:val="en-US"/>
+        </w:rPr>
+      </w:pPr>
+      <w:r>
+        <w:rPr>
+          <w:rFonts w:ascii="Courier New" w:hAnsi="Courier New" w:cs="Courier New"/>
+          <w:sz w:val="44"/>
+          <w:szCs w:val="44"/>
+          <w:lang w:val="en-US"/>
+        </w:rPr>
+        <w:t>Join, Right Join and Left Join</w:t>
+      </w:r>
+    </w:p>
+    <w:p>
+      <w:pPr>
+        <w:pStyle w:val="PlainText"/>
+        <w:rPr>
+          <w:rFonts w:ascii="Courier New" w:hAnsi="Courier New" w:cs="Courier New"/>
+          <w:lang w:val="en-US"/>
+        </w:rPr>
+      </w:pPr>
+    </w:p>
+    <w:p>
+      <w:pPr>
+        <w:pStyle w:val="PlainText"/>
+        <w:rPr>
+          <w:rFonts w:ascii="Courier New" w:hAnsi="Courier New" w:cs="Courier New"/>
+          <w:lang w:val="en-US"/>
+        </w:rPr>
+      </w:pPr>
+      <w:r>
+        <w:rPr>
+          <w:rFonts w:ascii="Courier New" w:hAnsi="Courier New" w:cs="Courier New"/>
+          <w:lang w:val="en-US"/>
+        </w:rPr>
+        <w:t xml:space="preserve">SELECT </w:t>
+      </w:r>
+      <w:proofErr w:type="spellStart"/>
+      <w:r>
+        <w:rPr>
+          <w:rFonts w:ascii="Courier New" w:hAnsi="Courier New" w:cs="Courier New"/>
+          <w:lang w:val="en-US"/>
+        </w:rPr>
+        <w:t>nama</w:t>
+      </w:r>
+      <w:proofErr w:type="spellEnd"/>
+      <w:r>
+        <w:rPr>
+          <w:rFonts w:ascii="Courier New" w:hAnsi="Courier New" w:cs="Courier New"/>
+          <w:lang w:val="en-US"/>
+        </w:rPr>
+        <w:t xml:space="preserve">, </w:t>
+      </w:r>
+      <w:proofErr w:type="spellStart"/>
+      <w:r>
+        <w:rPr>
+          <w:rFonts w:ascii="Courier New" w:hAnsi="Courier New" w:cs="Courier New"/>
+          <w:lang w:val="en-US"/>
+        </w:rPr>
+        <w:t>tb_resep.id_dokter</w:t>
+      </w:r>
+      <w:proofErr w:type="spellEnd"/>
+      <w:r>
+        <w:rPr>
+          <w:rFonts w:ascii="Courier New" w:hAnsi="Courier New" w:cs="Courier New"/>
+          <w:lang w:val="en-US"/>
+        </w:rPr>
+        <w:t xml:space="preserve">, </w:t>
+      </w:r>
+      <w:proofErr w:type="spellStart"/>
+      <w:r>
+        <w:rPr>
+          <w:rFonts w:ascii="Courier New" w:hAnsi="Courier New" w:cs="Courier New"/>
+          <w:lang w:val="en-US"/>
+        </w:rPr>
+        <w:t>nama_dokter</w:t>
+      </w:r>
+      <w:proofErr w:type="spellEnd"/>
+    </w:p>
+    <w:p>
+      <w:pPr>
+        <w:pStyle w:val="PlainText"/>
+        <w:rPr>
+          <w:rFonts w:ascii="Courier New" w:hAnsi="Courier New" w:cs="Courier New"/>
+          <w:lang w:val="en-US"/>
+        </w:rPr>
+      </w:pPr>
+      <w:r>
+        <w:rPr>
+          <w:rFonts w:ascii="Courier New" w:hAnsi="Courier New" w:cs="Courier New"/>
+          <w:lang w:val="en-US"/>
+        </w:rPr>
+        <w:t>FROM `</w:t>
+      </w:r>
+      <w:proofErr w:type="spellStart"/>
+      <w:r>
+        <w:rPr>
+          <w:rFonts w:ascii="Courier New" w:hAnsi="Courier New" w:cs="Courier New"/>
+          <w:lang w:val="en-US"/>
+        </w:rPr>
+        <w:t>tb_resep</w:t>
+      </w:r>
+      <w:proofErr w:type="spellEnd"/>
+      <w:r>
+        <w:rPr>
+          <w:rFonts w:ascii="Courier New" w:hAnsi="Courier New" w:cs="Courier New"/>
+          <w:lang w:val="en-US"/>
+        </w:rPr>
+        <w:t xml:space="preserve">` JOIN </w:t>
+      </w:r>
+      <w:proofErr w:type="spellStart"/>
+      <w:r>
+        <w:rPr>
+          <w:rFonts w:ascii="Courier New" w:hAnsi="Courier New" w:cs="Courier New"/>
+          <w:lang w:val="en-US"/>
+        </w:rPr>
+        <w:t>tb_dokter</w:t>
+      </w:r>
+      <w:proofErr w:type="spellEnd"/>
+      <w:r>
+        <w:rPr>
+          <w:rFonts w:ascii="Courier New" w:hAnsi="Courier New" w:cs="Courier New"/>
+          <w:lang w:val="en-US"/>
+        </w:rPr>
+        <w:t xml:space="preserve"> ON </w:t>
+      </w:r>
+      <w:proofErr w:type="spellStart"/>
+      <w:r>
+        <w:rPr>
+          <w:rFonts w:ascii="Courier New" w:hAnsi="Courier New" w:cs="Courier New"/>
+          <w:lang w:val="en-US"/>
+        </w:rPr>
+        <w:t>tb_resep.id_dokter</w:t>
+      </w:r>
+      <w:proofErr w:type="spellEnd"/>
+      <w:r>
+        <w:rPr>
+          <w:rFonts w:ascii="Courier New" w:hAnsi="Courier New" w:cs="Courier New"/>
+          <w:lang w:val="en-US"/>
+        </w:rPr>
+        <w:t>=</w:t>
+      </w:r>
+      <w:proofErr w:type="spellStart"/>
+      <w:r>
+        <w:rPr>
+          <w:rFonts w:ascii="Courier New" w:hAnsi="Courier New" w:cs="Courier New"/>
+          <w:lang w:val="en-US"/>
+        </w:rPr>
+        <w:t>tb_dokter.id_dokter</w:t>
+      </w:r>
+      <w:proofErr w:type="spellEnd"/>
+    </w:p>
+    <w:p>
+      <w:pPr>
+        <w:pStyle w:val="PlainText"/>
+        <w:rPr>
+          <w:rFonts w:ascii="Courier New" w:hAnsi="Courier New" w:cs="Courier New"/>
+          <w:lang w:val="en-US"/>
+        </w:rPr>
+      </w:pPr>
+      <w:r>
+        <w:rPr>
+          <w:rFonts w:ascii="Courier New" w:hAnsi="Courier New" w:cs="Courier New"/>
+          <w:lang w:val="en-US"/>
+        </w:rPr>
+        <w:t xml:space="preserve">ORDER BY </w:t>
+      </w:r>
+      <w:proofErr w:type="spellStart"/>
+      <w:r>
+        <w:rPr>
+          <w:rFonts w:ascii="Courier New" w:hAnsi="Courier New" w:cs="Courier New"/>
+          <w:lang w:val="en-US"/>
+        </w:rPr>
+        <w:t>id_dokter</w:t>
+      </w:r>
+      <w:proofErr w:type="spellEnd"/>
+      <w:r>
+        <w:rPr>
+          <w:rFonts w:ascii="Courier New" w:hAnsi="Courier New" w:cs="Courier New"/>
+          <w:lang w:val="en-US"/>
+        </w:rPr>
+        <w:t xml:space="preserve"> ASC</w:t>
+      </w:r>
+    </w:p>
+    <w:p>
+      <w:pPr>
+        <w:pStyle w:val="PlainText"/>
+        <w:rPr>
+          <w:rFonts w:ascii="Courier New" w:hAnsi="Courier New" w:cs="Courier New"/>
+          <w:lang w:val="en-US"/>
+        </w:rPr>
+      </w:pPr>
+      <w:r>
+        <w:rPr>
+          <w:noProof/>
+        </w:rPr>
+        <w:drawing>
+          <wp:anchor distT="0" distB="0" distL="114300" distR="114300" simplePos="0" relativeHeight="251667456" behindDoc="0" locked="0" layoutInCell="1" allowOverlap="1" wp14:anchorId="4E7FA9BE" wp14:editId="29DAEECF">
+            <wp:simplePos x="0" y="0"/>
+            <wp:positionH relativeFrom="column">
+              <wp:posOffset>-2264</wp:posOffset>
+            </wp:positionH>
+            <wp:positionV relativeFrom="paragraph">
+              <wp:posOffset>3755</wp:posOffset>
+            </wp:positionV>
+            <wp:extent cx="3190875" cy="2171700"/>
+            <wp:effectExtent l="0" t="0" r="9525" b="0"/>
+            <wp:wrapNone/>
+            <wp:docPr id="5" name="Picture 5"/>
+            <wp:cNvGraphicFramePr>
+              <a:graphicFrameLocks xmlns:a="http://schemas.openxmlformats.org/drawingml/2006/main" noChangeAspect="1"/>
+            </wp:cNvGraphicFramePr>
+            <a:graphic xmlns:a="http://schemas.openxmlformats.org/drawingml/2006/main">
+              <a:graphicData uri="http://schemas.openxmlformats.org/drawingml/2006/picture">
+                <pic:pic xmlns:pic="http://schemas.openxmlformats.org/drawingml/2006/picture">
+                  <pic:nvPicPr>
+                    <pic:cNvPr id="1" name=""/>
+                    <pic:cNvPicPr/>
+                  </pic:nvPicPr>
+                  <pic:blipFill>
+                    <a:blip r:embed="rId14">
+                      <a:extLst>
+                        <a:ext uri="{28A0092B-C50C-407E-A947-70E740481C1C}">
+                          <a14:useLocalDpi xmlns:a14="http://schemas.microsoft.com/office/drawing/2010/main" val="0"/>
+                        </a:ext>
+                      </a:extLst>
+                    </a:blip>
+                    <a:stretch>
+                      <a:fillRect/>
+                    </a:stretch>
+                  </pic:blipFill>
+                  <pic:spPr>
+                    <a:xfrm>
+                      <a:off x="0" y="0"/>
+                      <a:ext cx="3190875" cy="2171700"/>
+                    </a:xfrm>
+                    <a:prstGeom prst="rect">
+                      <a:avLst/>
+                    </a:prstGeom>
+                  </pic:spPr>
+                </pic:pic>
+              </a:graphicData>
+            </a:graphic>
+            <wp14:sizeRelH relativeFrom="page">
+              <wp14:pctWidth>0</wp14:pctWidth>
+            </wp14:sizeRelH>
+            <wp14:sizeRelV relativeFrom="page">
+              <wp14:pctHeight>0</wp14:pctHeight>
+            </wp14:sizeRelV>
+          </wp:anchor>
+        </w:drawing>
+      </w:r>
+    </w:p>
+    <w:p>
+      <w:pPr>
+        <w:pStyle w:val="PlainText"/>
+        <w:rPr>
+          <w:rFonts w:ascii="Courier New" w:hAnsi="Courier New" w:cs="Courier New"/>
+          <w:lang w:val="en-US"/>
+        </w:rPr>
+      </w:pPr>
+    </w:p>
+    <w:p>
+      <w:pPr>
+        <w:pStyle w:val="PlainText"/>
+        <w:rPr>
+          <w:rFonts w:ascii="Courier New" w:hAnsi="Courier New" w:cs="Courier New"/>
+          <w:lang w:val="en-US"/>
+        </w:rPr>
+      </w:pPr>
+    </w:p>
+    <w:p>
+      <w:pPr>
+        <w:pStyle w:val="PlainText"/>
+        <w:rPr>
+          <w:rFonts w:ascii="Courier New" w:hAnsi="Courier New" w:cs="Courier New"/>
+          <w:lang w:val="en-US"/>
+        </w:rPr>
+      </w:pPr>
+    </w:p>
+    <w:p>
+      <w:pPr>
+        <w:pStyle w:val="PlainText"/>
+        <w:rPr>
+          <w:rFonts w:ascii="Courier New" w:hAnsi="Courier New" w:cs="Courier New"/>
+          <w:lang w:val="en-US"/>
+        </w:rPr>
+      </w:pPr>
+    </w:p>
+    <w:p>
+      <w:pPr>
+        <w:pStyle w:val="PlainText"/>
+        <w:rPr>
+          <w:rFonts w:ascii="Courier New" w:hAnsi="Courier New" w:cs="Courier New"/>
+          <w:lang w:val="en-US"/>
+        </w:rPr>
+      </w:pPr>
+    </w:p>
+    <w:p>
+      <w:pPr>
+        <w:pStyle w:val="PlainText"/>
+        <w:rPr>
+          <w:rFonts w:ascii="Courier New" w:hAnsi="Courier New" w:cs="Courier New"/>
+          <w:lang w:val="en-US"/>
+        </w:rPr>
+      </w:pPr>
+    </w:p>
+    <w:p>
+      <w:pPr>
+        <w:pStyle w:val="PlainText"/>
+        <w:rPr>
+          <w:rFonts w:ascii="Courier New" w:hAnsi="Courier New" w:cs="Courier New"/>
+          <w:lang w:val="en-US"/>
+        </w:rPr>
+      </w:pPr>
+    </w:p>
+    <w:p>
+      <w:pPr>
+        <w:pStyle w:val="PlainText"/>
+        <w:rPr>
+          <w:rFonts w:ascii="Courier New" w:hAnsi="Courier New" w:cs="Courier New"/>
+          <w:lang w:val="en-US"/>
+        </w:rPr>
+      </w:pPr>
+    </w:p>
+    <w:p>
+      <w:pPr>
+        <w:pStyle w:val="PlainText"/>
+        <w:rPr>
+          <w:rFonts w:ascii="Courier New" w:hAnsi="Courier New" w:cs="Courier New"/>
+          <w:lang w:val="en-US"/>
+        </w:rPr>
+      </w:pPr>
+    </w:p>
+    <w:p>
+      <w:pPr>
+        <w:pStyle w:val="PlainText"/>
+        <w:rPr>
+          <w:rFonts w:ascii="Courier New" w:hAnsi="Courier New" w:cs="Courier New"/>
+          <w:lang w:val="en-US"/>
+        </w:rPr>
+      </w:pPr>
+    </w:p>
+    <w:p>
+      <w:pPr>
+        <w:pStyle w:val="PlainText"/>
+        <w:rPr>
+          <w:rFonts w:ascii="Courier New" w:hAnsi="Courier New" w:cs="Courier New"/>
+          <w:lang w:val="en-US"/>
+        </w:rPr>
+      </w:pPr>
+    </w:p>
+    <w:p>
+      <w:pPr>
+        <w:pStyle w:val="PlainText"/>
+        <w:rPr>
+          <w:rFonts w:ascii="Courier New" w:hAnsi="Courier New" w:cs="Courier New"/>
+          <w:lang w:val="en-US"/>
+        </w:rPr>
+      </w:pPr>
+    </w:p>
+    <w:p>
+      <w:pPr>
+        <w:pStyle w:val="PlainText"/>
+        <w:rPr>
+          <w:rFonts w:ascii="Courier New" w:hAnsi="Courier New" w:cs="Courier New"/>
+          <w:lang w:val="en-US"/>
+        </w:rPr>
+      </w:pPr>
+    </w:p>
+    <w:p>
+      <w:pPr>
+        <w:pStyle w:val="PlainText"/>
+        <w:rPr>
+          <w:rFonts w:ascii="Courier New" w:hAnsi="Courier New" w:cs="Courier New"/>
+          <w:lang w:val="en-US"/>
+        </w:rPr>
+      </w:pPr>
+    </w:p>
+    <w:p>
+      <w:pPr>
+        <w:pStyle w:val="PlainText"/>
+        <w:rPr>
+          <w:rFonts w:ascii="Courier New" w:hAnsi="Courier New" w:cs="Courier New"/>
+          <w:lang w:val="en-US"/>
+        </w:rPr>
+      </w:pPr>
+    </w:p>
+    <w:p>
+      <w:pPr>
+        <w:pStyle w:val="PlainText"/>
+        <w:rPr>
+          <w:rFonts w:ascii="Courier New" w:hAnsi="Courier New" w:cs="Courier New"/>
+          <w:lang w:val="en-US"/>
+        </w:rPr>
+      </w:pPr>
+      <w:r>
+        <w:rPr>
+          <w:rFonts w:ascii="Courier New" w:hAnsi="Courier New" w:cs="Courier New"/>
+          <w:lang w:val="en-US"/>
+        </w:rPr>
+        <w:t xml:space="preserve">SELECT </w:t>
+      </w:r>
+      <w:proofErr w:type="spellStart"/>
+      <w:r>
+        <w:rPr>
+          <w:rFonts w:ascii="Courier New" w:hAnsi="Courier New" w:cs="Courier New"/>
+          <w:lang w:val="en-US"/>
+        </w:rPr>
+        <w:t>nama</w:t>
+      </w:r>
+      <w:proofErr w:type="spellEnd"/>
+      <w:r>
+        <w:rPr>
+          <w:rFonts w:ascii="Courier New" w:hAnsi="Courier New" w:cs="Courier New"/>
+          <w:lang w:val="en-US"/>
+        </w:rPr>
+        <w:t xml:space="preserve">, </w:t>
+      </w:r>
+      <w:proofErr w:type="spellStart"/>
+      <w:r>
+        <w:rPr>
+          <w:rFonts w:ascii="Courier New" w:hAnsi="Courier New" w:cs="Courier New"/>
+          <w:lang w:val="en-US"/>
+        </w:rPr>
+        <w:t>tb_resep.id_dokter</w:t>
+      </w:r>
+      <w:proofErr w:type="spellEnd"/>
+      <w:r>
+        <w:rPr>
+          <w:rFonts w:ascii="Courier New" w:hAnsi="Courier New" w:cs="Courier New"/>
+          <w:lang w:val="en-US"/>
+        </w:rPr>
+        <w:t xml:space="preserve">, </w:t>
+      </w:r>
+      <w:proofErr w:type="spellStart"/>
+      <w:r>
+        <w:rPr>
+          <w:rFonts w:ascii="Courier New" w:hAnsi="Courier New" w:cs="Courier New"/>
+          <w:lang w:val="en-US"/>
+        </w:rPr>
+        <w:t>nama_dokter</w:t>
+      </w:r>
+      <w:proofErr w:type="spellEnd"/>
+      <w:r>
+        <w:rPr>
+          <w:rFonts w:ascii="Courier New" w:hAnsi="Courier New" w:cs="Courier New"/>
+          <w:lang w:val="en-US"/>
+        </w:rPr>
+        <w:t xml:space="preserve">, </w:t>
+      </w:r>
+      <w:proofErr w:type="spellStart"/>
+      <w:r>
+        <w:rPr>
+          <w:rFonts w:ascii="Courier New" w:hAnsi="Courier New" w:cs="Courier New"/>
+          <w:lang w:val="en-US"/>
+        </w:rPr>
+        <w:t>spesialis</w:t>
+      </w:r>
+      <w:proofErr w:type="spellEnd"/>
+    </w:p>
+    <w:p>
+      <w:pPr>
+        <w:pStyle w:val="PlainText"/>
+        <w:rPr>
+          <w:rFonts w:ascii="Courier New" w:hAnsi="Courier New" w:cs="Courier New"/>
+          <w:lang w:val="en-US"/>
+        </w:rPr>
+      </w:pPr>
+      <w:r>
+        <w:rPr>
+          <w:rFonts w:ascii="Courier New" w:hAnsi="Courier New" w:cs="Courier New"/>
+          <w:lang w:val="en-US"/>
+        </w:rPr>
+        <w:t>FROM `</w:t>
+      </w:r>
+      <w:proofErr w:type="spellStart"/>
+      <w:r>
+        <w:rPr>
+          <w:rFonts w:ascii="Courier New" w:hAnsi="Courier New" w:cs="Courier New"/>
+          <w:lang w:val="en-US"/>
+        </w:rPr>
+        <w:t>tb_resep</w:t>
+      </w:r>
+      <w:proofErr w:type="spellEnd"/>
+      <w:r>
+        <w:rPr>
+          <w:rFonts w:ascii="Courier New" w:hAnsi="Courier New" w:cs="Courier New"/>
+          <w:lang w:val="en-US"/>
+        </w:rPr>
+        <w:t xml:space="preserve">` JOIN </w:t>
+      </w:r>
+      <w:proofErr w:type="spellStart"/>
+      <w:r>
+        <w:rPr>
+          <w:rFonts w:ascii="Courier New" w:hAnsi="Courier New" w:cs="Courier New"/>
+          <w:lang w:val="en-US"/>
+        </w:rPr>
+        <w:t>tb_dokter</w:t>
+      </w:r>
+      <w:proofErr w:type="spellEnd"/>
+      <w:r>
+        <w:rPr>
+          <w:rFonts w:ascii="Courier New" w:hAnsi="Courier New" w:cs="Courier New"/>
+          <w:lang w:val="en-US"/>
+        </w:rPr>
+        <w:t xml:space="preserve"> ON </w:t>
+      </w:r>
+      <w:proofErr w:type="spellStart"/>
+      <w:r>
+        <w:rPr>
+          <w:rFonts w:ascii="Courier New" w:hAnsi="Courier New" w:cs="Courier New"/>
+          <w:lang w:val="en-US"/>
+        </w:rPr>
+        <w:t>tb_resep.id_dokter</w:t>
+      </w:r>
+      <w:proofErr w:type="spellEnd"/>
+      <w:r>
+        <w:rPr>
+          <w:rFonts w:ascii="Courier New" w:hAnsi="Courier New" w:cs="Courier New"/>
+          <w:lang w:val="en-US"/>
+        </w:rPr>
+        <w:t>=</w:t>
+      </w:r>
+      <w:proofErr w:type="spellStart"/>
+      <w:r>
+        <w:rPr>
+          <w:rFonts w:ascii="Courier New" w:hAnsi="Courier New" w:cs="Courier New"/>
+          <w:lang w:val="en-US"/>
+        </w:rPr>
+        <w:t>tb_dokter.id_dokter</w:t>
+      </w:r>
+      <w:proofErr w:type="spellEnd"/>
+    </w:p>
+    <w:p>
+      <w:pPr>
+        <w:pStyle w:val="PlainText"/>
+        <w:rPr>
+          <w:rFonts w:ascii="Courier New" w:hAnsi="Courier New" w:cs="Courier New"/>
+          <w:lang w:val="en-US"/>
+        </w:rPr>
+      </w:pPr>
+      <w:r>
+        <w:rPr>
+          <w:rFonts w:ascii="Courier New" w:hAnsi="Courier New" w:cs="Courier New"/>
+          <w:lang w:val="en-US"/>
+        </w:rPr>
+        <w:t xml:space="preserve">WHERE </w:t>
+      </w:r>
+      <w:proofErr w:type="spellStart"/>
+      <w:r>
+        <w:rPr>
+          <w:rFonts w:ascii="Courier New" w:hAnsi="Courier New" w:cs="Courier New"/>
+          <w:lang w:val="en-US"/>
+        </w:rPr>
+        <w:t>spesialis</w:t>
+      </w:r>
+      <w:proofErr w:type="spellEnd"/>
+      <w:r>
+        <w:rPr>
+          <w:rFonts w:ascii="Courier New" w:hAnsi="Courier New" w:cs="Courier New"/>
+          <w:lang w:val="en-US"/>
+        </w:rPr>
+        <w:t xml:space="preserve"> LIKE '%</w:t>
+      </w:r>
+      <w:proofErr w:type="spellStart"/>
+      <w:r>
+        <w:rPr>
+          <w:rFonts w:ascii="Courier New" w:hAnsi="Courier New" w:cs="Courier New"/>
+          <w:lang w:val="en-US"/>
+        </w:rPr>
+        <w:t>gigi</w:t>
+      </w:r>
+      <w:proofErr w:type="spellEnd"/>
+      <w:r>
+        <w:rPr>
+          <w:rFonts w:ascii="Courier New" w:hAnsi="Courier New" w:cs="Courier New"/>
+          <w:lang w:val="en-US"/>
+        </w:rPr>
+        <w:t>%'</w:t>
+      </w:r>
+    </w:p>
+    <w:p>
+      <w:pPr>
+        <w:pStyle w:val="PlainText"/>
+        <w:rPr>
+          <w:rFonts w:ascii="Courier New" w:hAnsi="Courier New" w:cs="Courier New"/>
+          <w:lang w:val="en-US"/>
+        </w:rPr>
+      </w:pPr>
+      <w:r>
+        <w:rPr>
+          <w:rFonts w:ascii="Courier New" w:hAnsi="Courier New" w:cs="Courier New"/>
+          <w:lang w:val="en-US"/>
+        </w:rPr>
+        <w:t xml:space="preserve">ORDER BY </w:t>
+      </w:r>
+      <w:proofErr w:type="spellStart"/>
+      <w:r>
+        <w:rPr>
+          <w:rFonts w:ascii="Courier New" w:hAnsi="Courier New" w:cs="Courier New"/>
+          <w:lang w:val="en-US"/>
+        </w:rPr>
+        <w:t>nama_dokter</w:t>
+      </w:r>
+      <w:proofErr w:type="spellEnd"/>
+      <w:r>
+        <w:rPr>
+          <w:rFonts w:ascii="Courier New" w:hAnsi="Courier New" w:cs="Courier New"/>
+          <w:lang w:val="en-US"/>
+        </w:rPr>
+        <w:t xml:space="preserve"> ASC</w:t>
+      </w:r>
+    </w:p>
+    <w:p>
+      <w:pPr>
+        <w:pStyle w:val="PlainText"/>
+        <w:rPr>
+          <w:rFonts w:ascii="Courier New" w:hAnsi="Courier New" w:cs="Courier New"/>
+          <w:lang w:val="en-US"/>
+        </w:rPr>
+      </w:pPr>
+      <w:r>
+        <w:rPr>
+          <w:noProof/>
+        </w:rPr>
+        <w:drawing>
+          <wp:anchor distT="0" distB="0" distL="114300" distR="114300" simplePos="0" relativeHeight="251668480" behindDoc="0" locked="0" layoutInCell="1" allowOverlap="1" wp14:anchorId="55C2F4F1" wp14:editId="14133323">
+            <wp:simplePos x="0" y="0"/>
+            <wp:positionH relativeFrom="column">
+              <wp:posOffset>-2264</wp:posOffset>
+            </wp:positionH>
+            <wp:positionV relativeFrom="paragraph">
+              <wp:posOffset>3920</wp:posOffset>
+            </wp:positionV>
+            <wp:extent cx="3819525" cy="1543050"/>
+            <wp:effectExtent l="0" t="0" r="9525" b="0"/>
+            <wp:wrapNone/>
+            <wp:docPr id="6" name="Picture 6"/>
+            <wp:cNvGraphicFramePr>
+              <a:graphicFrameLocks xmlns:a="http://schemas.openxmlformats.org/drawingml/2006/main" noChangeAspect="1"/>
+            </wp:cNvGraphicFramePr>
+            <a:graphic xmlns:a="http://schemas.openxmlformats.org/drawingml/2006/main">
+              <a:graphicData uri="http://schemas.openxmlformats.org/drawingml/2006/picture">
+                <pic:pic xmlns:pic="http://schemas.openxmlformats.org/drawingml/2006/picture">
+                  <pic:nvPicPr>
+                    <pic:cNvPr id="1" name=""/>
+                    <pic:cNvPicPr/>
+                  </pic:nvPicPr>
+                  <pic:blipFill>
+                    <a:blip r:embed="rId15">
+                      <a:extLst>
+                        <a:ext uri="{28A0092B-C50C-407E-A947-70E740481C1C}">
+                          <a14:useLocalDpi xmlns:a14="http://schemas.microsoft.com/office/drawing/2010/main" val="0"/>
+                        </a:ext>
+                      </a:extLst>
+                    </a:blip>
+                    <a:stretch>
+                      <a:fillRect/>
+                    </a:stretch>
+                  </pic:blipFill>
+                  <pic:spPr>
+                    <a:xfrm>
+                      <a:off x="0" y="0"/>
+                      <a:ext cx="3819525" cy="1543050"/>
+                    </a:xfrm>
+                    <a:prstGeom prst="rect">
+                      <a:avLst/>
+                    </a:prstGeom>
+                  </pic:spPr>
+                </pic:pic>
+              </a:graphicData>
+            </a:graphic>
+            <wp14:sizeRelH relativeFrom="page">
+              <wp14:pctWidth>0</wp14:pctWidth>
+            </wp14:sizeRelH>
+            <wp14:sizeRelV relativeFrom="page">
+              <wp14:pctHeight>0</wp14:pctHeight>
+            </wp14:sizeRelV>
+          </wp:anchor>
+        </w:drawing>
+      </w:r>
+    </w:p>
+    <w:p>
+      <w:pPr>
+        <w:pStyle w:val="PlainText"/>
+        <w:rPr>
+          <w:rFonts w:ascii="Courier New" w:hAnsi="Courier New" w:cs="Courier New"/>
+          <w:lang w:val="en-US"/>
+        </w:rPr>
+      </w:pPr>
+    </w:p>
+    <w:p>
+      <w:pPr>
+        <w:pStyle w:val="PlainText"/>
+        <w:rPr>
+          <w:rFonts w:ascii="Courier New" w:hAnsi="Courier New" w:cs="Courier New"/>
+          <w:lang w:val="en-US"/>
+        </w:rPr>
+      </w:pPr>
+    </w:p>
+    <w:p>
+      <w:pPr>
+        <w:pStyle w:val="PlainText"/>
+        <w:rPr>
+          <w:rFonts w:ascii="Courier New" w:hAnsi="Courier New" w:cs="Courier New"/>
+          <w:lang w:val="en-US"/>
+        </w:rPr>
+      </w:pPr>
+    </w:p>
+    <w:p>
+      <w:pPr>
+        <w:pStyle w:val="PlainText"/>
+        <w:rPr>
+          <w:rFonts w:ascii="Courier New" w:hAnsi="Courier New" w:cs="Courier New"/>
+          <w:lang w:val="en-US"/>
+        </w:rPr>
+      </w:pPr>
+    </w:p>
+    <w:p>
+      <w:pPr>
+        <w:pStyle w:val="PlainText"/>
+        <w:rPr>
+          <w:rFonts w:ascii="Courier New" w:hAnsi="Courier New" w:cs="Courier New"/>
+          <w:lang w:val="en-US"/>
+        </w:rPr>
+      </w:pPr>
+    </w:p>
+    <w:p>
+      <w:pPr>
+        <w:pStyle w:val="PlainText"/>
+        <w:rPr>
+          <w:rFonts w:ascii="Courier New" w:hAnsi="Courier New" w:cs="Courier New"/>
+          <w:lang w:val="en-US"/>
+        </w:rPr>
+      </w:pPr>
+    </w:p>
+    <w:p>
+      <w:pPr>
+        <w:pStyle w:val="PlainText"/>
+        <w:rPr>
+          <w:rFonts w:ascii="Courier New" w:hAnsi="Courier New" w:cs="Courier New"/>
+          <w:lang w:val="en-US"/>
+        </w:rPr>
+      </w:pPr>
+    </w:p>
+    <w:p>
+      <w:pPr>
+        <w:pStyle w:val="PlainText"/>
+        <w:rPr>
+          <w:rFonts w:ascii="Courier New" w:hAnsi="Courier New" w:cs="Courier New"/>
+          <w:lang w:val="en-US"/>
+        </w:rPr>
+      </w:pPr>
+    </w:p>
+    <w:p>
+      <w:pPr>
+        <w:pStyle w:val="PlainText"/>
+        <w:rPr>
+          <w:rFonts w:ascii="Courier New" w:hAnsi="Courier New" w:cs="Courier New"/>
+          <w:lang w:val="en-US"/>
+        </w:rPr>
+      </w:pPr>
+    </w:p>
+    <w:p>
+      <w:pPr>
+        <w:pStyle w:val="PlainText"/>
+        <w:rPr>
+          <w:rFonts w:ascii="Courier New" w:hAnsi="Courier New" w:cs="Courier New"/>
+          <w:lang w:val="en-US"/>
+        </w:rPr>
+      </w:pPr>
+    </w:p>
+    <w:p>
+      <w:pPr>
+        <w:pStyle w:val="PlainText"/>
+        <w:rPr>
+          <w:rFonts w:ascii="Courier New" w:hAnsi="Courier New" w:cs="Courier New"/>
+          <w:lang w:val="en-US"/>
+        </w:rPr>
+      </w:pPr>
+    </w:p>
+    <w:p>
+      <w:pPr>
+        <w:pStyle w:val="PlainText"/>
+        <w:rPr>
+          <w:rFonts w:ascii="Courier New" w:hAnsi="Courier New" w:cs="Courier New"/>
+          <w:lang w:val="en-US"/>
+        </w:rPr>
+      </w:pPr>
+      <w:r>
+        <w:rPr>
+          <w:rFonts w:ascii="Courier New" w:hAnsi="Courier New" w:cs="Courier New"/>
+          <w:lang w:val="en-US"/>
+        </w:rPr>
+        <w:t xml:space="preserve">SELECT </w:t>
+      </w:r>
+      <w:proofErr w:type="spellStart"/>
+      <w:r>
+        <w:rPr>
+          <w:rFonts w:ascii="Courier New" w:hAnsi="Courier New" w:cs="Courier New"/>
+          <w:lang w:val="en-US"/>
+        </w:rPr>
+        <w:t>nama</w:t>
+      </w:r>
+      <w:proofErr w:type="spellEnd"/>
+      <w:r>
+        <w:rPr>
+          <w:rFonts w:ascii="Courier New" w:hAnsi="Courier New" w:cs="Courier New"/>
+          <w:lang w:val="en-US"/>
+        </w:rPr>
+        <w:t xml:space="preserve">, </w:t>
+      </w:r>
+      <w:proofErr w:type="spellStart"/>
+      <w:r>
+        <w:rPr>
+          <w:rFonts w:ascii="Courier New" w:hAnsi="Courier New" w:cs="Courier New"/>
+          <w:lang w:val="en-US"/>
+        </w:rPr>
+        <w:t>tb_resep.id_obat</w:t>
+      </w:r>
+      <w:proofErr w:type="spellEnd"/>
+      <w:r>
+        <w:rPr>
+          <w:rFonts w:ascii="Courier New" w:hAnsi="Courier New" w:cs="Courier New"/>
+          <w:lang w:val="en-US"/>
+        </w:rPr>
+        <w:t xml:space="preserve">, </w:t>
+      </w:r>
+      <w:proofErr w:type="spellStart"/>
+      <w:r>
+        <w:rPr>
+          <w:rFonts w:ascii="Courier New" w:hAnsi="Courier New" w:cs="Courier New"/>
+          <w:lang w:val="en-US"/>
+        </w:rPr>
+        <w:t>nama_obat</w:t>
+      </w:r>
+      <w:proofErr w:type="spellEnd"/>
+      <w:r>
+        <w:rPr>
+          <w:rFonts w:ascii="Courier New" w:hAnsi="Courier New" w:cs="Courier New"/>
+          <w:lang w:val="en-US"/>
+        </w:rPr>
+        <w:t xml:space="preserve">, </w:t>
+      </w:r>
+      <w:proofErr w:type="spellStart"/>
+      <w:r>
+        <w:rPr>
+          <w:rFonts w:ascii="Courier New" w:hAnsi="Courier New" w:cs="Courier New"/>
+          <w:lang w:val="en-US"/>
+        </w:rPr>
+        <w:t>jenis_obat</w:t>
+      </w:r>
+      <w:proofErr w:type="spellEnd"/>
+      <w:r>
+        <w:rPr>
+          <w:rFonts w:ascii="Courier New" w:hAnsi="Courier New" w:cs="Courier New"/>
+          <w:lang w:val="en-US"/>
+        </w:rPr>
+        <w:t xml:space="preserve">, </w:t>
+      </w:r>
+      <w:proofErr w:type="gramStart"/>
+      <w:r>
+        <w:rPr>
+          <w:rFonts w:ascii="Courier New" w:hAnsi="Courier New" w:cs="Courier New"/>
+          <w:lang w:val="en-US"/>
+        </w:rPr>
+        <w:t>COUNT(</w:t>
+      </w:r>
+      <w:proofErr w:type="gramEnd"/>
+      <w:r>
+        <w:rPr>
+          <w:rFonts w:ascii="Courier New" w:hAnsi="Courier New" w:cs="Courier New"/>
+          <w:lang w:val="en-US"/>
+        </w:rPr>
+        <w:t>*)</w:t>
+      </w:r>
+    </w:p>
+    <w:p>
+      <w:pPr>
+        <w:pStyle w:val="PlainText"/>
+        <w:rPr>
+          <w:rFonts w:ascii="Courier New" w:hAnsi="Courier New" w:cs="Courier New"/>
+          <w:lang w:val="en-US"/>
+        </w:rPr>
+      </w:pPr>
+      <w:r>
+        <w:rPr>
+          <w:rFonts w:ascii="Courier New" w:hAnsi="Courier New" w:cs="Courier New"/>
+          <w:lang w:val="en-US"/>
+        </w:rPr>
+        <w:t>FROM `</w:t>
+      </w:r>
+      <w:proofErr w:type="spellStart"/>
+      <w:r>
+        <w:rPr>
+          <w:rFonts w:ascii="Courier New" w:hAnsi="Courier New" w:cs="Courier New"/>
+          <w:lang w:val="en-US"/>
+        </w:rPr>
+        <w:t>tb_resep</w:t>
+      </w:r>
+      <w:proofErr w:type="spellEnd"/>
+      <w:r>
+        <w:rPr>
+          <w:rFonts w:ascii="Courier New" w:hAnsi="Courier New" w:cs="Courier New"/>
+          <w:lang w:val="en-US"/>
+        </w:rPr>
+        <w:t>`</w:t>
+      </w:r>
+    </w:p>
+    <w:p>
+      <w:pPr>
+        <w:pStyle w:val="PlainText"/>
+        <w:rPr>
+          <w:rFonts w:ascii="Courier New" w:hAnsi="Courier New" w:cs="Courier New"/>
+          <w:lang w:val="en-US"/>
+        </w:rPr>
+      </w:pPr>
+      <w:r>
+        <w:rPr>
+          <w:rFonts w:ascii="Courier New" w:hAnsi="Courier New" w:cs="Courier New"/>
+          <w:lang w:val="en-US"/>
+        </w:rPr>
+        <w:t xml:space="preserve">JOIN </w:t>
+      </w:r>
+      <w:proofErr w:type="spellStart"/>
+      <w:r>
+        <w:rPr>
+          <w:rFonts w:ascii="Courier New" w:hAnsi="Courier New" w:cs="Courier New"/>
+          <w:lang w:val="en-US"/>
+        </w:rPr>
+        <w:t>tb_obat</w:t>
+      </w:r>
+      <w:proofErr w:type="spellEnd"/>
+      <w:r>
+        <w:rPr>
+          <w:rFonts w:ascii="Courier New" w:hAnsi="Courier New" w:cs="Courier New"/>
+          <w:lang w:val="en-US"/>
+        </w:rPr>
+        <w:t xml:space="preserve"> ON </w:t>
+      </w:r>
+      <w:proofErr w:type="spellStart"/>
+      <w:r>
+        <w:rPr>
+          <w:rFonts w:ascii="Courier New" w:hAnsi="Courier New" w:cs="Courier New"/>
+          <w:lang w:val="en-US"/>
+        </w:rPr>
+        <w:t>tb_resep.id_obat</w:t>
+      </w:r>
+      <w:proofErr w:type="spellEnd"/>
+      <w:r>
+        <w:rPr>
+          <w:rFonts w:ascii="Courier New" w:hAnsi="Courier New" w:cs="Courier New"/>
+          <w:lang w:val="en-US"/>
+        </w:rPr>
+        <w:t>=</w:t>
+      </w:r>
+      <w:proofErr w:type="spellStart"/>
+      <w:r>
+        <w:rPr>
+          <w:rFonts w:ascii="Courier New" w:hAnsi="Courier New" w:cs="Courier New"/>
+          <w:lang w:val="en-US"/>
+        </w:rPr>
+        <w:t>tb_obat.id_obat</w:t>
+      </w:r>
+      <w:proofErr w:type="spellEnd"/>
+    </w:p>
+    <w:p>
+      <w:pPr>
+        <w:pStyle w:val="PlainText"/>
+        <w:rPr>
+          <w:rFonts w:ascii="Courier New" w:hAnsi="Courier New" w:cs="Courier New"/>
+          <w:lang w:val="en-US"/>
+        </w:rPr>
+      </w:pPr>
+      <w:r>
+        <w:rPr>
+          <w:rFonts w:ascii="Courier New" w:hAnsi="Courier New" w:cs="Courier New"/>
+          <w:lang w:val="en-US"/>
+        </w:rPr>
+        <w:t xml:space="preserve">GROUP BY </w:t>
+      </w:r>
+      <w:proofErr w:type="spellStart"/>
+      <w:r>
+        <w:rPr>
+          <w:rFonts w:ascii="Courier New" w:hAnsi="Courier New" w:cs="Courier New"/>
+          <w:lang w:val="en-US"/>
+        </w:rPr>
+        <w:t>nama_obat</w:t>
+      </w:r>
+      <w:proofErr w:type="spellEnd"/>
+    </w:p>
+    <w:p>
+      <w:pPr>
+        <w:pStyle w:val="PlainText"/>
+        <w:rPr>
+          <w:rFonts w:ascii="Courier New" w:hAnsi="Courier New" w:cs="Courier New"/>
+          <w:lang w:val="en-US"/>
+        </w:rPr>
+      </w:pPr>
+      <w:r>
+        <w:rPr>
+          <w:rFonts w:ascii="Courier New" w:hAnsi="Courier New" w:cs="Courier New"/>
+          <w:lang w:val="en-US"/>
+        </w:rPr>
+        <w:t xml:space="preserve">ORDER BY </w:t>
+      </w:r>
+      <w:proofErr w:type="spellStart"/>
+      <w:r>
+        <w:rPr>
+          <w:rFonts w:ascii="Courier New" w:hAnsi="Courier New" w:cs="Courier New"/>
+          <w:lang w:val="en-US"/>
+        </w:rPr>
+        <w:t>nama_obat</w:t>
+      </w:r>
+      <w:proofErr w:type="spellEnd"/>
+      <w:r>
+        <w:rPr>
+          <w:rFonts w:ascii="Courier New" w:hAnsi="Courier New" w:cs="Courier New"/>
+          <w:lang w:val="en-US"/>
+        </w:rPr>
+        <w:t xml:space="preserve"> ASC</w:t>
+      </w:r>
+    </w:p>
+    <w:p>
+      <w:pPr>
+        <w:pStyle w:val="PlainText"/>
+        <w:rPr>
+          <w:rFonts w:ascii="Courier New" w:hAnsi="Courier New" w:cs="Courier New"/>
+          <w:lang w:val="en-US"/>
+        </w:rPr>
+      </w:pPr>
+      <w:r>
+        <w:rPr>
+          <w:noProof/>
+        </w:rPr>
+        <w:drawing>
+          <wp:anchor distT="0" distB="0" distL="114300" distR="114300" simplePos="0" relativeHeight="251669504" behindDoc="0" locked="0" layoutInCell="1" allowOverlap="1" wp14:anchorId="08FC968D" wp14:editId="266990BB">
+            <wp:simplePos x="0" y="0"/>
+            <wp:positionH relativeFrom="column">
+              <wp:posOffset>-2264</wp:posOffset>
+            </wp:positionH>
+            <wp:positionV relativeFrom="paragraph">
+              <wp:posOffset>359</wp:posOffset>
+            </wp:positionV>
+            <wp:extent cx="4391025" cy="1047750"/>
+            <wp:effectExtent l="0" t="0" r="9525" b="0"/>
+            <wp:wrapNone/>
+            <wp:docPr id="7" name="Picture 7"/>
+            <wp:cNvGraphicFramePr>
+              <a:graphicFrameLocks xmlns:a="http://schemas.openxmlformats.org/drawingml/2006/main" noChangeAspect="1"/>
+            </wp:cNvGraphicFramePr>
+            <a:graphic xmlns:a="http://schemas.openxmlformats.org/drawingml/2006/main">
+              <a:graphicData uri="http://schemas.openxmlformats.org/drawingml/2006/picture">
+                <pic:pic xmlns:pic="http://schemas.openxmlformats.org/drawingml/2006/picture">
+                  <pic:nvPicPr>
+                    <pic:cNvPr id="1" name=""/>
+                    <pic:cNvPicPr/>
+                  </pic:nvPicPr>
+                  <pic:blipFill>
+                    <a:blip r:embed="rId16">
+                      <a:extLst>
+                        <a:ext uri="{28A0092B-C50C-407E-A947-70E740481C1C}">
+                          <a14:useLocalDpi xmlns:a14="http://schemas.microsoft.com/office/drawing/2010/main" val="0"/>
+                        </a:ext>
+                      </a:extLst>
+                    </a:blip>
+                    <a:stretch>
+                      <a:fillRect/>
+                    </a:stretch>
+                  </pic:blipFill>
+                  <pic:spPr>
+                    <a:xfrm>
+                      <a:off x="0" y="0"/>
+                      <a:ext cx="4391025" cy="1047750"/>
+                    </a:xfrm>
+                    <a:prstGeom prst="rect">
+                      <a:avLst/>
+                    </a:prstGeom>
+                  </pic:spPr>
+                </pic:pic>
+              </a:graphicData>
+            </a:graphic>
+            <wp14:sizeRelH relativeFrom="page">
+              <wp14:pctWidth>0</wp14:pctWidth>
+            </wp14:sizeRelH>
+            <wp14:sizeRelV relativeFrom="page">
+              <wp14:pctHeight>0</wp14:pctHeight>
+            </wp14:sizeRelV>
+          </wp:anchor>
+        </w:drawing>
+      </w:r>
+    </w:p>
+    <w:p>
+      <w:pPr>
+        <w:pStyle w:val="PlainText"/>
+        <w:rPr>
+          <w:rFonts w:ascii="Courier New" w:hAnsi="Courier New" w:cs="Courier New"/>
+          <w:lang w:val="en-US"/>
+        </w:rPr>
+      </w:pPr>
+    </w:p>
+    <w:p>
+      <w:pPr>
+        <w:pStyle w:val="PlainText"/>
+        <w:rPr>
+          <w:rFonts w:ascii="Courier New" w:hAnsi="Courier New" w:cs="Courier New"/>
+          <w:lang w:val="en-US"/>
+        </w:rPr>
+      </w:pPr>
+    </w:p>
+    <w:p>
+      <w:pPr>
+        <w:pStyle w:val="PlainText"/>
+        <w:rPr>
+          <w:rFonts w:ascii="Courier New" w:hAnsi="Courier New" w:cs="Courier New"/>
+          <w:lang w:val="en-US"/>
+        </w:rPr>
+      </w:pPr>
+    </w:p>
+    <w:p>
+      <w:pPr>
+        <w:pStyle w:val="PlainText"/>
+        <w:rPr>
+          <w:rFonts w:ascii="Courier New" w:hAnsi="Courier New" w:cs="Courier New"/>
+          <w:lang w:val="en-US"/>
+        </w:rPr>
+      </w:pPr>
+    </w:p>
+    <w:p>
+      <w:pPr>
+        <w:pStyle w:val="PlainText"/>
+        <w:rPr>
+          <w:rFonts w:ascii="Courier New" w:hAnsi="Courier New" w:cs="Courier New"/>
+          <w:lang w:val="en-US"/>
+        </w:rPr>
+      </w:pPr>
+    </w:p>
+    <w:p>
+      <w:pPr>
+        <w:pStyle w:val="PlainText"/>
+        <w:rPr>
+          <w:rFonts w:ascii="Courier New" w:hAnsi="Courier New" w:cs="Courier New"/>
+          <w:lang w:val="en-US"/>
+        </w:rPr>
+      </w:pPr>
+    </w:p>
+    <w:p>
+      <w:pPr>
+        <w:pStyle w:val="PlainText"/>
+        <w:rPr>
+          <w:rFonts w:ascii="Courier New" w:hAnsi="Courier New" w:cs="Courier New"/>
+          <w:lang w:val="en-US"/>
+        </w:rPr>
+      </w:pPr>
+    </w:p>
+    <w:p>
+      <w:pPr>
+        <w:pStyle w:val="PlainText"/>
+        <w:rPr>
+          <w:rFonts w:ascii="Courier New" w:hAnsi="Courier New" w:cs="Courier New"/>
+          <w:lang w:val="en-US"/>
+        </w:rPr>
+      </w:pPr>
+      <w:r>
+        <w:rPr>
+          <w:rFonts w:ascii="Courier New" w:hAnsi="Courier New" w:cs="Courier New"/>
+          <w:lang w:val="en-US"/>
+        </w:rPr>
+        <w:t xml:space="preserve">SELECT </w:t>
+      </w:r>
+      <w:proofErr w:type="spellStart"/>
+      <w:r>
+        <w:rPr>
+          <w:rFonts w:ascii="Courier New" w:hAnsi="Courier New" w:cs="Courier New"/>
+          <w:lang w:val="en-US"/>
+        </w:rPr>
+        <w:t>nama</w:t>
+      </w:r>
+      <w:proofErr w:type="spellEnd"/>
+      <w:r>
+        <w:rPr>
+          <w:rFonts w:ascii="Courier New" w:hAnsi="Courier New" w:cs="Courier New"/>
+          <w:lang w:val="en-US"/>
+        </w:rPr>
+        <w:t xml:space="preserve">, </w:t>
+      </w:r>
+      <w:proofErr w:type="spellStart"/>
+      <w:r>
+        <w:rPr>
+          <w:rFonts w:ascii="Courier New" w:hAnsi="Courier New" w:cs="Courier New"/>
+          <w:lang w:val="en-US"/>
+        </w:rPr>
+        <w:t>tb_resep.id_obat</w:t>
+      </w:r>
+      <w:proofErr w:type="spellEnd"/>
+      <w:r>
+        <w:rPr>
+          <w:rFonts w:ascii="Courier New" w:hAnsi="Courier New" w:cs="Courier New"/>
+          <w:lang w:val="en-US"/>
+        </w:rPr>
+        <w:t xml:space="preserve">, </w:t>
+      </w:r>
+      <w:proofErr w:type="spellStart"/>
+      <w:r>
+        <w:rPr>
+          <w:rFonts w:ascii="Courier New" w:hAnsi="Courier New" w:cs="Courier New"/>
+          <w:lang w:val="en-US"/>
+        </w:rPr>
+        <w:t>nama_obat</w:t>
+      </w:r>
+      <w:proofErr w:type="spellEnd"/>
+      <w:r>
+        <w:rPr>
+          <w:rFonts w:ascii="Courier New" w:hAnsi="Courier New" w:cs="Courier New"/>
+          <w:lang w:val="en-US"/>
+        </w:rPr>
+        <w:t xml:space="preserve">, </w:t>
+      </w:r>
+      <w:proofErr w:type="spellStart"/>
+      <w:r>
+        <w:rPr>
+          <w:rFonts w:ascii="Courier New" w:hAnsi="Courier New" w:cs="Courier New"/>
+          <w:lang w:val="en-US"/>
+        </w:rPr>
+        <w:t>jenis_obat</w:t>
+      </w:r>
+      <w:proofErr w:type="spellEnd"/>
+      <w:r>
+        <w:rPr>
+          <w:rFonts w:ascii="Courier New" w:hAnsi="Courier New" w:cs="Courier New"/>
+          <w:lang w:val="en-US"/>
+        </w:rPr>
+        <w:t xml:space="preserve">, </w:t>
+      </w:r>
+      <w:proofErr w:type="gramStart"/>
+      <w:r>
+        <w:rPr>
+          <w:rFonts w:ascii="Courier New" w:hAnsi="Courier New" w:cs="Courier New"/>
+          <w:lang w:val="en-US"/>
+        </w:rPr>
+        <w:t>COUNT(</w:t>
+      </w:r>
+      <w:proofErr w:type="gramEnd"/>
+      <w:r>
+        <w:rPr>
+          <w:rFonts w:ascii="Courier New" w:hAnsi="Courier New" w:cs="Courier New"/>
+          <w:lang w:val="en-US"/>
+        </w:rPr>
+        <w:t>*)</w:t>
+      </w:r>
+    </w:p>
+    <w:p>
+      <w:pPr>
+        <w:pStyle w:val="PlainText"/>
+        <w:rPr>
+          <w:rFonts w:ascii="Courier New" w:hAnsi="Courier New" w:cs="Courier New"/>
+          <w:lang w:val="en-US"/>
+        </w:rPr>
+      </w:pPr>
+      <w:r>
+        <w:rPr>
+          <w:rFonts w:ascii="Courier New" w:hAnsi="Courier New" w:cs="Courier New"/>
+          <w:lang w:val="en-US"/>
+        </w:rPr>
+        <w:t>FROM `</w:t>
+      </w:r>
+      <w:proofErr w:type="spellStart"/>
+      <w:r>
+        <w:rPr>
+          <w:rFonts w:ascii="Courier New" w:hAnsi="Courier New" w:cs="Courier New"/>
+          <w:lang w:val="en-US"/>
+        </w:rPr>
+        <w:t>tb_resep</w:t>
+      </w:r>
+      <w:proofErr w:type="spellEnd"/>
+      <w:r>
+        <w:rPr>
+          <w:rFonts w:ascii="Courier New" w:hAnsi="Courier New" w:cs="Courier New"/>
+          <w:lang w:val="en-US"/>
+        </w:rPr>
+        <w:t>`</w:t>
+      </w:r>
+    </w:p>
+    <w:p>
+      <w:pPr>
+        <w:pStyle w:val="PlainText"/>
+        <w:rPr>
+          <w:rFonts w:ascii="Courier New" w:hAnsi="Courier New" w:cs="Courier New"/>
+          <w:lang w:val="en-US"/>
+        </w:rPr>
+      </w:pPr>
+      <w:r>
+        <w:rPr>
+          <w:rFonts w:ascii="Courier New" w:hAnsi="Courier New" w:cs="Courier New"/>
+          <w:lang w:val="en-US"/>
+        </w:rPr>
+        <w:t xml:space="preserve">RIGHT JOIN </w:t>
+      </w:r>
+      <w:proofErr w:type="spellStart"/>
+      <w:r>
+        <w:rPr>
+          <w:rFonts w:ascii="Courier New" w:hAnsi="Courier New" w:cs="Courier New"/>
+          <w:lang w:val="en-US"/>
+        </w:rPr>
+        <w:t>tb_obat</w:t>
+      </w:r>
+      <w:proofErr w:type="spellEnd"/>
+      <w:r>
+        <w:rPr>
+          <w:rFonts w:ascii="Courier New" w:hAnsi="Courier New" w:cs="Courier New"/>
+          <w:lang w:val="en-US"/>
+        </w:rPr>
+        <w:t xml:space="preserve"> ON </w:t>
+      </w:r>
+      <w:proofErr w:type="spellStart"/>
+      <w:r>
+        <w:rPr>
+          <w:rFonts w:ascii="Courier New" w:hAnsi="Courier New" w:cs="Courier New"/>
+          <w:lang w:val="en-US"/>
+        </w:rPr>
+        <w:t>tb_resep.id_obat</w:t>
+      </w:r>
+      <w:proofErr w:type="spellEnd"/>
+      <w:r>
+        <w:rPr>
+          <w:rFonts w:ascii="Courier New" w:hAnsi="Courier New" w:cs="Courier New"/>
+          <w:lang w:val="en-US"/>
+        </w:rPr>
+        <w:t>=</w:t>
+      </w:r>
+      <w:proofErr w:type="spellStart"/>
+      <w:r>
+        <w:rPr>
+          <w:rFonts w:ascii="Courier New" w:hAnsi="Courier New" w:cs="Courier New"/>
+          <w:lang w:val="en-US"/>
+        </w:rPr>
+        <w:t>tb_obat.id_obat</w:t>
+      </w:r>
+      <w:proofErr w:type="spellEnd"/>
+    </w:p>
+    <w:p>
+      <w:pPr>
+        <w:pStyle w:val="PlainText"/>
+        <w:rPr>
+          <w:rFonts w:ascii="Courier New" w:hAnsi="Courier New" w:cs="Courier New"/>
+          <w:lang w:val="en-US"/>
+        </w:rPr>
+      </w:pPr>
+      <w:r>
+        <w:rPr>
+          <w:rFonts w:ascii="Courier New" w:hAnsi="Courier New" w:cs="Courier New"/>
+          <w:lang w:val="en-US"/>
+        </w:rPr>
+        <w:t xml:space="preserve">WHERE NOT </w:t>
+      </w:r>
+      <w:proofErr w:type="spellStart"/>
+      <w:r>
+        <w:rPr>
+          <w:rFonts w:ascii="Courier New" w:hAnsi="Courier New" w:cs="Courier New"/>
+          <w:lang w:val="en-US"/>
+        </w:rPr>
+        <w:t>nama</w:t>
+      </w:r>
+      <w:proofErr w:type="spellEnd"/>
+      <w:r>
+        <w:rPr>
+          <w:rFonts w:ascii="Courier New" w:hAnsi="Courier New" w:cs="Courier New"/>
+          <w:lang w:val="en-US"/>
+        </w:rPr>
+        <w:t xml:space="preserve"> LIKE '%NULL%'</w:t>
+      </w:r>
+    </w:p>
+    <w:p>
+      <w:pPr>
+        <w:pStyle w:val="PlainText"/>
+        <w:rPr>
+          <w:rFonts w:ascii="Courier New" w:hAnsi="Courier New" w:cs="Courier New"/>
+          <w:lang w:val="en-US"/>
+        </w:rPr>
+      </w:pPr>
+      <w:r>
+        <w:rPr>
+          <w:rFonts w:ascii="Courier New" w:hAnsi="Courier New" w:cs="Courier New"/>
+          <w:lang w:val="en-US"/>
+        </w:rPr>
+        <w:t xml:space="preserve">GROUP BY </w:t>
+      </w:r>
+      <w:proofErr w:type="spellStart"/>
+      <w:r>
+        <w:rPr>
+          <w:rFonts w:ascii="Courier New" w:hAnsi="Courier New" w:cs="Courier New"/>
+          <w:lang w:val="en-US"/>
+        </w:rPr>
+        <w:t>nama_obat</w:t>
+      </w:r>
+      <w:proofErr w:type="spellEnd"/>
+    </w:p>
+    <w:p>
+      <w:pPr>
+        <w:pStyle w:val="PlainText"/>
+        <w:rPr>
+          <w:rFonts w:ascii="Courier New" w:hAnsi="Courier New" w:cs="Courier New"/>
+          <w:lang w:val="en-US"/>
+        </w:rPr>
+      </w:pPr>
+      <w:r>
+        <w:rPr>
+          <w:rFonts w:ascii="Courier New" w:hAnsi="Courier New" w:cs="Courier New"/>
+          <w:lang w:val="en-US"/>
+        </w:rPr>
+        <w:t xml:space="preserve">ORDER BY </w:t>
+      </w:r>
+      <w:proofErr w:type="spellStart"/>
+      <w:r>
+        <w:rPr>
+          <w:rFonts w:ascii="Courier New" w:hAnsi="Courier New" w:cs="Courier New"/>
+          <w:lang w:val="en-US"/>
+        </w:rPr>
+        <w:t>nama_obat</w:t>
+      </w:r>
+      <w:proofErr w:type="spellEnd"/>
+      <w:r>
+        <w:rPr>
+          <w:rFonts w:ascii="Courier New" w:hAnsi="Courier New" w:cs="Courier New"/>
+          <w:lang w:val="en-US"/>
+        </w:rPr>
+        <w:t xml:space="preserve"> ASC</w:t>
+      </w:r>
+    </w:p>
+    <w:p>
+      <w:pPr>
+        <w:pStyle w:val="PlainText"/>
+        <w:rPr>
+          <w:rFonts w:ascii="Courier New" w:hAnsi="Courier New" w:cs="Courier New"/>
+          <w:lang w:val="en-US"/>
+        </w:rPr>
+      </w:pPr>
+      <w:r>
+        <w:rPr>
+          <w:noProof/>
+        </w:rPr>
+        <w:drawing>
+          <wp:anchor distT="0" distB="0" distL="114300" distR="114300" simplePos="0" relativeHeight="251670528" behindDoc="0" locked="0" layoutInCell="1" allowOverlap="1" wp14:anchorId="796130F1" wp14:editId="5CC8F46D">
+            <wp:simplePos x="0" y="0"/>
+            <wp:positionH relativeFrom="column">
+              <wp:posOffset>-2264</wp:posOffset>
+            </wp:positionH>
+            <wp:positionV relativeFrom="paragraph">
+              <wp:posOffset>2209</wp:posOffset>
+            </wp:positionV>
+            <wp:extent cx="4352925" cy="1066800"/>
+            <wp:effectExtent l="0" t="0" r="9525" b="0"/>
+            <wp:wrapNone/>
+            <wp:docPr id="8" name="Picture 8"/>
+            <wp:cNvGraphicFramePr>
+              <a:graphicFrameLocks xmlns:a="http://schemas.openxmlformats.org/drawingml/2006/main" noChangeAspect="1"/>
+            </wp:cNvGraphicFramePr>
+            <a:graphic xmlns:a="http://schemas.openxmlformats.org/drawingml/2006/main">
+              <a:graphicData uri="http://schemas.openxmlformats.org/drawingml/2006/picture">
+                <pic:pic xmlns:pic="http://schemas.openxmlformats.org/drawingml/2006/picture">
+                  <pic:nvPicPr>
+                    <pic:cNvPr id="1" name=""/>
+                    <pic:cNvPicPr/>
+                  </pic:nvPicPr>
+                  <pic:blipFill>
+                    <a:blip r:embed="rId17">
+                      <a:extLst>
+                        <a:ext uri="{28A0092B-C50C-407E-A947-70E740481C1C}">
+                          <a14:useLocalDpi xmlns:a14="http://schemas.microsoft.com/office/drawing/2010/main" val="0"/>
+                        </a:ext>
+                      </a:extLst>
+                    </a:blip>
+                    <a:stretch>
+                      <a:fillRect/>
+                    </a:stretch>
+                  </pic:blipFill>
+                  <pic:spPr>
+                    <a:xfrm>
+                      <a:off x="0" y="0"/>
+                      <a:ext cx="4352925" cy="1066800"/>
+                    </a:xfrm>
+                    <a:prstGeom prst="rect">
+                      <a:avLst/>
+                    </a:prstGeom>
+                  </pic:spPr>
+                </pic:pic>
+              </a:graphicData>
+            </a:graphic>
+            <wp14:sizeRelH relativeFrom="page">
+              <wp14:pctWidth>0</wp14:pctWidth>
+            </wp14:sizeRelH>
+            <wp14:sizeRelV relativeFrom="page">
+              <wp14:pctHeight>0</wp14:pctHeight>
+            </wp14:sizeRelV>
+          </wp:anchor>
+        </w:drawing>
+      </w:r>
+    </w:p>
+    <w:p>
+      <w:pPr>
+        <w:pStyle w:val="PlainText"/>
+        <w:rPr>
+          <w:rFonts w:ascii="Courier New" w:hAnsi="Courier New" w:cs="Courier New"/>
+          <w:lang w:val="en-US"/>
+        </w:rPr>
+      </w:pPr>
+    </w:p>
+    <w:p>
+      <w:pPr>
+        <w:pStyle w:val="PlainText"/>
+        <w:rPr>
+          <w:rFonts w:ascii="Courier New" w:hAnsi="Courier New" w:cs="Courier New"/>
+          <w:lang w:val="en-US"/>
+        </w:rPr>
+      </w:pPr>
+    </w:p>
+    <w:p>
+      <w:pPr>
+        <w:pStyle w:val="PlainText"/>
+        <w:rPr>
+          <w:rFonts w:ascii="Courier New" w:hAnsi="Courier New" w:cs="Courier New"/>
+          <w:lang w:val="en-US"/>
+        </w:rPr>
+      </w:pPr>
+    </w:p>
+    <w:p>
+      <w:pPr>
+        <w:pStyle w:val="PlainText"/>
+        <w:rPr>
+          <w:rFonts w:ascii="Courier New" w:hAnsi="Courier New" w:cs="Courier New"/>
+          <w:lang w:val="en-US"/>
+        </w:rPr>
+      </w:pPr>
+    </w:p>
+    <w:p>
+      <w:pPr>
+        <w:pStyle w:val="PlainText"/>
+        <w:rPr>
+          <w:rFonts w:ascii="Courier New" w:hAnsi="Courier New" w:cs="Courier New"/>
+          <w:lang w:val="en-US"/>
+        </w:rPr>
+      </w:pPr>
+    </w:p>
+    <w:p>
+      <w:pPr>
+        <w:pStyle w:val="PlainText"/>
+        <w:rPr>
+          <w:rFonts w:ascii="Courier New" w:hAnsi="Courier New" w:cs="Courier New"/>
+          <w:lang w:val="en-US"/>
+        </w:rPr>
+      </w:pPr>
+    </w:p>
+    <w:p>
+      <w:pPr>
+        <w:pStyle w:val="PlainText"/>
+        <w:rPr>
+          <w:rFonts w:ascii="Courier New" w:hAnsi="Courier New" w:cs="Courier New"/>
+          <w:lang w:val="en-US"/>
+        </w:rPr>
+      </w:pPr>
+    </w:p>
+    <w:p>
+      <w:pPr>
+        <w:pStyle w:val="PlainText"/>
+        <w:rPr>
+          <w:rFonts w:ascii="Courier New" w:hAnsi="Courier New" w:cs="Courier New"/>
+          <w:lang w:val="en-US"/>
+        </w:rPr>
+      </w:pPr>
+      <w:r>
+        <w:rPr>
+          <w:rFonts w:ascii="Courier New" w:hAnsi="Courier New" w:cs="Courier New"/>
+          <w:lang w:val="en-US"/>
+        </w:rPr>
+        <w:t xml:space="preserve">SELECT </w:t>
+      </w:r>
+      <w:proofErr w:type="spellStart"/>
+      <w:r>
+        <w:rPr>
+          <w:rFonts w:ascii="Courier New" w:hAnsi="Courier New" w:cs="Courier New"/>
+          <w:lang w:val="en-US"/>
+        </w:rPr>
+        <w:t>nama</w:t>
+      </w:r>
+      <w:proofErr w:type="spellEnd"/>
+      <w:r>
+        <w:rPr>
+          <w:rFonts w:ascii="Courier New" w:hAnsi="Courier New" w:cs="Courier New"/>
+          <w:lang w:val="en-US"/>
+        </w:rPr>
+        <w:t xml:space="preserve">, </w:t>
+      </w:r>
+      <w:proofErr w:type="spellStart"/>
+      <w:r>
+        <w:rPr>
+          <w:rFonts w:ascii="Courier New" w:hAnsi="Courier New" w:cs="Courier New"/>
+          <w:lang w:val="en-US"/>
+        </w:rPr>
+        <w:t>tb_resep.id_obat</w:t>
+      </w:r>
+      <w:proofErr w:type="spellEnd"/>
+      <w:r>
+        <w:rPr>
+          <w:rFonts w:ascii="Courier New" w:hAnsi="Courier New" w:cs="Courier New"/>
+          <w:lang w:val="en-US"/>
+        </w:rPr>
+        <w:t xml:space="preserve">, </w:t>
+      </w:r>
+      <w:proofErr w:type="spellStart"/>
+      <w:r>
+        <w:rPr>
+          <w:rFonts w:ascii="Courier New" w:hAnsi="Courier New" w:cs="Courier New"/>
+          <w:lang w:val="en-US"/>
+        </w:rPr>
+        <w:t>nama_obat</w:t>
+      </w:r>
+      <w:proofErr w:type="spellEnd"/>
+      <w:r>
+        <w:rPr>
+          <w:rFonts w:ascii="Courier New" w:hAnsi="Courier New" w:cs="Courier New"/>
+          <w:lang w:val="en-US"/>
+        </w:rPr>
+        <w:t xml:space="preserve">, </w:t>
+      </w:r>
+      <w:proofErr w:type="spellStart"/>
+      <w:r>
+        <w:rPr>
+          <w:rFonts w:ascii="Courier New" w:hAnsi="Courier New" w:cs="Courier New"/>
+          <w:lang w:val="en-US"/>
+        </w:rPr>
+        <w:t>jenis_obat</w:t>
+      </w:r>
+      <w:proofErr w:type="spellEnd"/>
+      <w:r>
+        <w:rPr>
+          <w:rFonts w:ascii="Courier New" w:hAnsi="Courier New" w:cs="Courier New"/>
+          <w:lang w:val="en-US"/>
+        </w:rPr>
+        <w:t xml:space="preserve">, </w:t>
+      </w:r>
+      <w:proofErr w:type="gramStart"/>
+      <w:r>
+        <w:rPr>
+          <w:rFonts w:ascii="Courier New" w:hAnsi="Courier New" w:cs="Courier New"/>
+          <w:lang w:val="en-US"/>
+        </w:rPr>
+        <w:t>COUNT(</w:t>
+      </w:r>
+      <w:proofErr w:type="gramEnd"/>
+      <w:r>
+        <w:rPr>
+          <w:rFonts w:ascii="Courier New" w:hAnsi="Courier New" w:cs="Courier New"/>
+          <w:lang w:val="en-US"/>
+        </w:rPr>
+        <w:t>*)</w:t>
+      </w:r>
+    </w:p>
+    <w:p>
+      <w:pPr>
+        <w:pStyle w:val="PlainText"/>
+        <w:rPr>
+          <w:rFonts w:ascii="Courier New" w:hAnsi="Courier New" w:cs="Courier New"/>
+          <w:lang w:val="en-US"/>
+        </w:rPr>
+      </w:pPr>
+      <w:r>
+        <w:rPr>
+          <w:rFonts w:ascii="Courier New" w:hAnsi="Courier New" w:cs="Courier New"/>
+          <w:lang w:val="en-US"/>
+        </w:rPr>
+        <w:t>FROM `</w:t>
+      </w:r>
+      <w:proofErr w:type="spellStart"/>
+      <w:r>
+        <w:rPr>
+          <w:rFonts w:ascii="Courier New" w:hAnsi="Courier New" w:cs="Courier New"/>
+          <w:lang w:val="en-US"/>
+        </w:rPr>
+        <w:t>tb_resep</w:t>
+      </w:r>
+      <w:proofErr w:type="spellEnd"/>
+      <w:r>
+        <w:rPr>
+          <w:rFonts w:ascii="Courier New" w:hAnsi="Courier New" w:cs="Courier New"/>
+          <w:lang w:val="en-US"/>
+        </w:rPr>
+        <w:t>`</w:t>
+      </w:r>
+    </w:p>
+    <w:p>
+      <w:pPr>
+        <w:pStyle w:val="PlainText"/>
+        <w:rPr>
+          <w:rFonts w:ascii="Courier New" w:hAnsi="Courier New" w:cs="Courier New"/>
+          <w:lang w:val="en-US"/>
+        </w:rPr>
+      </w:pPr>
+      <w:r>
+        <w:rPr>
+          <w:rFonts w:ascii="Courier New" w:hAnsi="Courier New" w:cs="Courier New"/>
+          <w:lang w:val="en-US"/>
+        </w:rPr>
+        <w:t xml:space="preserve">LEFT JOIN </w:t>
+      </w:r>
+      <w:proofErr w:type="spellStart"/>
+      <w:r>
+        <w:rPr>
+          <w:rFonts w:ascii="Courier New" w:hAnsi="Courier New" w:cs="Courier New"/>
+          <w:lang w:val="en-US"/>
+        </w:rPr>
+        <w:t>tb_obat</w:t>
+      </w:r>
+      <w:proofErr w:type="spellEnd"/>
+      <w:r>
+        <w:rPr>
+          <w:rFonts w:ascii="Courier New" w:hAnsi="Courier New" w:cs="Courier New"/>
+          <w:lang w:val="en-US"/>
+        </w:rPr>
+        <w:t xml:space="preserve"> ON </w:t>
+      </w:r>
+      <w:proofErr w:type="spellStart"/>
+      <w:r>
+        <w:rPr>
+          <w:rFonts w:ascii="Courier New" w:hAnsi="Courier New" w:cs="Courier New"/>
+          <w:lang w:val="en-US"/>
+        </w:rPr>
+        <w:t>tb_resep.id_obat</w:t>
+      </w:r>
+      <w:proofErr w:type="spellEnd"/>
+      <w:r>
+        <w:rPr>
+          <w:rFonts w:ascii="Courier New" w:hAnsi="Courier New" w:cs="Courier New"/>
+          <w:lang w:val="en-US"/>
+        </w:rPr>
+        <w:t>=</w:t>
+      </w:r>
+      <w:proofErr w:type="spellStart"/>
+      <w:r>
+        <w:rPr>
+          <w:rFonts w:ascii="Courier New" w:hAnsi="Courier New" w:cs="Courier New"/>
+          <w:lang w:val="en-US"/>
+        </w:rPr>
+        <w:t>tb_obat.id_obat</w:t>
+      </w:r>
+      <w:proofErr w:type="spellEnd"/>
+    </w:p>
+    <w:p>
+      <w:pPr>
+        <w:pStyle w:val="PlainText"/>
+        <w:rPr>
+          <w:rFonts w:ascii="Courier New" w:hAnsi="Courier New" w:cs="Courier New"/>
+          <w:lang w:val="en-US"/>
+        </w:rPr>
+      </w:pPr>
+      <w:r>
+        <w:rPr>
+          <w:rFonts w:ascii="Courier New" w:hAnsi="Courier New" w:cs="Courier New"/>
+          <w:lang w:val="en-US"/>
+        </w:rPr>
+        <w:t xml:space="preserve">GROUP BY </w:t>
+      </w:r>
+      <w:proofErr w:type="spellStart"/>
+      <w:r>
+        <w:rPr>
+          <w:rFonts w:ascii="Courier New" w:hAnsi="Courier New" w:cs="Courier New"/>
+          <w:lang w:val="en-US"/>
+        </w:rPr>
+        <w:t>nama_obat</w:t>
+      </w:r>
+      <w:proofErr w:type="spellEnd"/>
+    </w:p>
+    <w:p>
+      <w:pPr>
+        <w:pStyle w:val="PlainText"/>
+        <w:rPr>
+          <w:rFonts w:ascii="Courier New" w:hAnsi="Courier New" w:cs="Courier New"/>
+          <w:lang w:val="en-US"/>
+        </w:rPr>
+      </w:pPr>
+      <w:r>
+        <w:rPr>
+          <w:rFonts w:ascii="Courier New" w:hAnsi="Courier New" w:cs="Courier New"/>
+          <w:lang w:val="en-US"/>
+        </w:rPr>
+        <w:t xml:space="preserve">ORDER BY </w:t>
+      </w:r>
+      <w:proofErr w:type="spellStart"/>
+      <w:r>
+        <w:rPr>
+          <w:rFonts w:ascii="Courier New" w:hAnsi="Courier New" w:cs="Courier New"/>
+          <w:lang w:val="en-US"/>
+        </w:rPr>
+        <w:t>nama_obat</w:t>
+      </w:r>
+      <w:proofErr w:type="spellEnd"/>
+      <w:r>
+        <w:rPr>
+          <w:rFonts w:ascii="Courier New" w:hAnsi="Courier New" w:cs="Courier New"/>
+          <w:lang w:val="en-US"/>
+        </w:rPr>
+        <w:t xml:space="preserve"> ASC</w:t>
+      </w:r>
+    </w:p>
+    <w:p>
+      <w:pPr>
+        <w:pStyle w:val="PlainText"/>
+        <w:rPr>
+          <w:rFonts w:ascii="Courier New" w:hAnsi="Courier New" w:cs="Courier New"/>
+          <w:lang w:val="en-US"/>
+        </w:rPr>
+      </w:pPr>
+      <w:r>
+        <w:rPr>
+          <w:noProof/>
+        </w:rPr>
+        <w:drawing>
+          <wp:anchor distT="0" distB="0" distL="114300" distR="114300" simplePos="0" relativeHeight="251671552" behindDoc="0" locked="0" layoutInCell="1" allowOverlap="1" wp14:anchorId="7202783E" wp14:editId="30C77D75">
+            <wp:simplePos x="0" y="0"/>
+            <wp:positionH relativeFrom="column">
+              <wp:posOffset>55245</wp:posOffset>
+            </wp:positionH>
+            <wp:positionV relativeFrom="paragraph">
+              <wp:posOffset>32412</wp:posOffset>
+            </wp:positionV>
+            <wp:extent cx="4333875" cy="1009650"/>
+            <wp:effectExtent l="0" t="0" r="9525" b="0"/>
+            <wp:wrapNone/>
+            <wp:docPr id="14" name="Picture 14"/>
+            <wp:cNvGraphicFramePr>
+              <a:graphicFrameLocks xmlns:a="http://schemas.openxmlformats.org/drawingml/2006/main" noChangeAspect="1"/>
+            </wp:cNvGraphicFramePr>
+            <a:graphic xmlns:a="http://schemas.openxmlformats.org/drawingml/2006/main">
+              <a:graphicData uri="http://schemas.openxmlformats.org/drawingml/2006/picture">
+                <pic:pic xmlns:pic="http://schemas.openxmlformats.org/drawingml/2006/picture">
+                  <pic:nvPicPr>
+                    <pic:cNvPr id="1" name=""/>
+                    <pic:cNvPicPr/>
+                  </pic:nvPicPr>
+                  <pic:blipFill>
+                    <a:blip r:embed="rId18">
+                      <a:extLst>
+                        <a:ext uri="{28A0092B-C50C-407E-A947-70E740481C1C}">
+                          <a14:useLocalDpi xmlns:a14="http://schemas.microsoft.com/office/drawing/2010/main" val="0"/>
+                        </a:ext>
+                      </a:extLst>
+                    </a:blip>
+                    <a:stretch>
+                      <a:fillRect/>
+                    </a:stretch>
+                  </pic:blipFill>
+                  <pic:spPr>
+                    <a:xfrm>
+                      <a:off x="0" y="0"/>
+                      <a:ext cx="4333875" cy="1009650"/>
+                    </a:xfrm>
+                    <a:prstGeom prst="rect">
+                      <a:avLst/>
+                    </a:prstGeom>
+                  </pic:spPr>
+                </pic:pic>
+              </a:graphicData>
+            </a:graphic>
+            <wp14:sizeRelH relativeFrom="page">
+              <wp14:pctWidth>0</wp14:pctWidth>
+            </wp14:sizeRelH>
+            <wp14:sizeRelV relativeFrom="page">
+              <wp14:pctHeight>0</wp14:pctHeight>
+            </wp14:sizeRelV>
+          </wp:anchor>
+        </w:drawing>
+      </w:r>
+    </w:p>
+    <w:p>
+      <w:pPr>
+        <w:pStyle w:val="PlainText"/>
+        <w:rPr>
+          <w:rFonts w:ascii="Courier New" w:hAnsi="Courier New" w:cs="Courier New"/>
+          <w:lang w:val="en-US"/>
+        </w:rPr>
+      </w:pPr>
+    </w:p>
+    <w:p>
+      <w:pPr>
+        <w:pStyle w:val="PlainText"/>
+        <w:rPr>
+          <w:rFonts w:ascii="Courier New" w:hAnsi="Courier New" w:cs="Courier New"/>
+          <w:lang w:val="en-US"/>
+        </w:rPr>
+      </w:pPr>
+    </w:p>
+    <w:p>
+      <w:pPr>
+        <w:pStyle w:val="PlainText"/>
+        <w:rPr>
+          <w:rFonts w:ascii="Courier New" w:hAnsi="Courier New" w:cs="Courier New"/>
+          <w:lang w:val="en-US"/>
+        </w:rPr>
+      </w:pPr>
+    </w:p>
+    <w:p>
+      <w:pPr>
+        <w:pStyle w:val="PlainText"/>
+        <w:rPr>
+          <w:rFonts w:ascii="Courier New" w:hAnsi="Courier New" w:cs="Courier New"/>
+          <w:lang w:val="en-US"/>
+        </w:rPr>
+      </w:pPr>
+    </w:p>
+    <w:p>
+      <w:pPr>
+        <w:pStyle w:val="PlainText"/>
+        <w:rPr>
+          <w:rFonts w:ascii="Courier New" w:hAnsi="Courier New" w:cs="Courier New"/>
+          <w:lang w:val="en-US"/>
+        </w:rPr>
+      </w:pPr>
+    </w:p>
+    <w:p>
+      <w:pPr>
+        <w:pStyle w:val="PlainText"/>
+        <w:rPr>
+          <w:rFonts w:ascii="Courier New" w:hAnsi="Courier New" w:cs="Courier New"/>
+          <w:lang w:val="en-US"/>
+        </w:rPr>
+      </w:pPr>
     </w:p>
     <w:p>
       <w:pPr>

</xml_diff>

<commit_message>
Updated untuk join multiple table
</commit_message>
<xml_diff>
--- a/Aziz/Quary_2_Databased_Apotek_2021.12.28.docx
+++ b/Aziz/Quary_2_Databased_Apotek_2021.12.28.docx
@@ -3746,7 +3746,7 @@
           <w:noProof/>
         </w:rPr>
         <w:drawing>
-          <wp:anchor distT="0" distB="0" distL="114300" distR="114300" simplePos="0" relativeHeight="251671552" behindDoc="0" locked="0" layoutInCell="1" allowOverlap="1" wp14:anchorId="7202783E" wp14:editId="30C77D75">
+          <wp:anchor distT="0" distB="0" distL="114300" distR="114300" simplePos="0" relativeHeight="251671552" behindDoc="0" locked="0" layoutInCell="1" allowOverlap="1" wp14:anchorId="7202783E" wp14:editId="7285ED89">
             <wp:simplePos x="0" y="0"/>
             <wp:positionH relativeFrom="column">
               <wp:posOffset>55245</wp:posOffset>
@@ -3855,6 +3855,503 @@
           <w:lang w:val="en-US"/>
         </w:rPr>
       </w:pPr>
+    </w:p>
+    <w:p>
+      <w:pPr>
+        <w:pStyle w:val="PlainText"/>
+        <w:rPr>
+          <w:rFonts w:ascii="Courier New" w:hAnsi="Courier New" w:cs="Courier New"/>
+          <w:lang w:val="en-US"/>
+        </w:rPr>
+      </w:pPr>
+    </w:p>
+    <w:p>
+      <w:pPr>
+        <w:pStyle w:val="PlainText"/>
+        <w:rPr>
+          <w:rFonts w:ascii="Courier New" w:hAnsi="Courier New" w:cs="Courier New"/>
+          <w:sz w:val="44"/>
+          <w:szCs w:val="44"/>
+          <w:lang w:val="en-US"/>
+        </w:rPr>
+      </w:pPr>
+      <w:r>
+        <w:rPr>
+          <w:rFonts w:ascii="Courier New" w:hAnsi="Courier New" w:cs="Courier New"/>
+          <w:sz w:val="44"/>
+          <w:szCs w:val="44"/>
+          <w:lang w:val="en-US"/>
+        </w:rPr>
+        <w:t>Join</w:t>
+      </w:r>
+      <w:r>
+        <w:rPr>
+          <w:rFonts w:ascii="Courier New" w:hAnsi="Courier New" w:cs="Courier New"/>
+          <w:sz w:val="44"/>
+          <w:szCs w:val="44"/>
+          <w:lang w:val="en-US"/>
+        </w:rPr>
+        <w:t xml:space="preserve"> Multiple table</w:t>
+      </w:r>
+    </w:p>
+    <w:p>
+      <w:pPr>
+        <w:pStyle w:val="PlainText"/>
+        <w:rPr>
+          <w:rFonts w:ascii="Courier New" w:hAnsi="Courier New" w:cs="Courier New"/>
+          <w:lang w:val="en-US"/>
+        </w:rPr>
+      </w:pPr>
+    </w:p>
+    <w:p>
+      <w:pPr>
+        <w:pStyle w:val="PlainText"/>
+        <w:rPr>
+          <w:rFonts w:ascii="Courier New" w:hAnsi="Courier New" w:cs="Courier New"/>
+          <w:lang w:val="en-US"/>
+        </w:rPr>
+      </w:pPr>
+      <w:r>
+        <w:rPr>
+          <w:rFonts w:ascii="Courier New" w:hAnsi="Courier New" w:cs="Courier New"/>
+          <w:lang w:val="en-US"/>
+        </w:rPr>
+        <w:t xml:space="preserve">SELECT </w:t>
+      </w:r>
+      <w:proofErr w:type="spellStart"/>
+      <w:r>
+        <w:rPr>
+          <w:rFonts w:ascii="Courier New" w:hAnsi="Courier New" w:cs="Courier New"/>
+          <w:lang w:val="en-US"/>
+        </w:rPr>
+        <w:t>nama_</w:t>
+      </w:r>
+      <w:proofErr w:type="gramStart"/>
+      <w:r>
+        <w:rPr>
+          <w:rFonts w:ascii="Courier New" w:hAnsi="Courier New" w:cs="Courier New"/>
+          <w:lang w:val="en-US"/>
+        </w:rPr>
+        <w:t>pasien,tb</w:t>
+      </w:r>
+      <w:proofErr w:type="gramEnd"/>
+      <w:r>
+        <w:rPr>
+          <w:rFonts w:ascii="Courier New" w:hAnsi="Courier New" w:cs="Courier New"/>
+          <w:lang w:val="en-US"/>
+        </w:rPr>
+        <w:t>_pasien.tanggal_lahir</w:t>
+      </w:r>
+      <w:proofErr w:type="spellEnd"/>
+      <w:r>
+        <w:rPr>
+          <w:rFonts w:ascii="Courier New" w:hAnsi="Courier New" w:cs="Courier New"/>
+          <w:lang w:val="en-US"/>
+        </w:rPr>
+        <w:t xml:space="preserve">, </w:t>
+      </w:r>
+      <w:proofErr w:type="spellStart"/>
+      <w:r>
+        <w:rPr>
+          <w:rFonts w:ascii="Courier New" w:hAnsi="Courier New" w:cs="Courier New"/>
+          <w:lang w:val="en-US"/>
+        </w:rPr>
+        <w:t>alamat</w:t>
+      </w:r>
+      <w:proofErr w:type="spellEnd"/>
+      <w:r>
+        <w:rPr>
+          <w:rFonts w:ascii="Courier New" w:hAnsi="Courier New" w:cs="Courier New"/>
+          <w:lang w:val="en-US"/>
+        </w:rPr>
+        <w:t xml:space="preserve">, </w:t>
+      </w:r>
+      <w:proofErr w:type="spellStart"/>
+      <w:r>
+        <w:rPr>
+          <w:rFonts w:ascii="Courier New" w:hAnsi="Courier New" w:cs="Courier New"/>
+          <w:lang w:val="en-US"/>
+        </w:rPr>
+        <w:t>nama</w:t>
+      </w:r>
+      <w:proofErr w:type="spellEnd"/>
+      <w:r>
+        <w:rPr>
+          <w:rFonts w:ascii="Courier New" w:hAnsi="Courier New" w:cs="Courier New"/>
+          <w:lang w:val="en-US"/>
+        </w:rPr>
+        <w:t xml:space="preserve">, </w:t>
+      </w:r>
+      <w:proofErr w:type="spellStart"/>
+      <w:r>
+        <w:rPr>
+          <w:rFonts w:ascii="Courier New" w:hAnsi="Courier New" w:cs="Courier New"/>
+          <w:lang w:val="en-US"/>
+        </w:rPr>
+        <w:t>nama_obat</w:t>
+      </w:r>
+      <w:proofErr w:type="spellEnd"/>
+      <w:r>
+        <w:rPr>
+          <w:rFonts w:ascii="Courier New" w:hAnsi="Courier New" w:cs="Courier New"/>
+          <w:lang w:val="en-US"/>
+        </w:rPr>
+        <w:t xml:space="preserve">, </w:t>
+      </w:r>
+      <w:proofErr w:type="spellStart"/>
+      <w:r>
+        <w:rPr>
+          <w:rFonts w:ascii="Courier New" w:hAnsi="Courier New" w:cs="Courier New"/>
+          <w:lang w:val="en-US"/>
+        </w:rPr>
+        <w:t>jenis_obat</w:t>
+      </w:r>
+      <w:proofErr w:type="spellEnd"/>
+      <w:r>
+        <w:rPr>
+          <w:rFonts w:ascii="Courier New" w:hAnsi="Courier New" w:cs="Courier New"/>
+          <w:lang w:val="en-US"/>
+        </w:rPr>
+        <w:t xml:space="preserve">, </w:t>
+      </w:r>
+      <w:proofErr w:type="spellStart"/>
+      <w:r>
+        <w:rPr>
+          <w:rFonts w:ascii="Courier New" w:hAnsi="Courier New" w:cs="Courier New"/>
+          <w:lang w:val="en-US"/>
+        </w:rPr>
+        <w:t>tb_dokter.nama_dokter</w:t>
+      </w:r>
+      <w:proofErr w:type="spellEnd"/>
+    </w:p>
+    <w:p>
+      <w:pPr>
+        <w:pStyle w:val="PlainText"/>
+        <w:rPr>
+          <w:rFonts w:ascii="Courier New" w:hAnsi="Courier New" w:cs="Courier New"/>
+          <w:lang w:val="en-US"/>
+        </w:rPr>
+      </w:pPr>
+      <w:r>
+        <w:rPr>
+          <w:rFonts w:ascii="Courier New" w:hAnsi="Courier New" w:cs="Courier New"/>
+          <w:lang w:val="en-US"/>
+        </w:rPr>
+        <w:t>FROM `</w:t>
+      </w:r>
+      <w:proofErr w:type="spellStart"/>
+      <w:r>
+        <w:rPr>
+          <w:rFonts w:ascii="Courier New" w:hAnsi="Courier New" w:cs="Courier New"/>
+          <w:lang w:val="en-US"/>
+        </w:rPr>
+        <w:t>tb_resep</w:t>
+      </w:r>
+      <w:proofErr w:type="spellEnd"/>
+      <w:r>
+        <w:rPr>
+          <w:rFonts w:ascii="Courier New" w:hAnsi="Courier New" w:cs="Courier New"/>
+          <w:lang w:val="en-US"/>
+        </w:rPr>
+        <w:t>`</w:t>
+      </w:r>
+    </w:p>
+    <w:p>
+      <w:pPr>
+        <w:pStyle w:val="PlainText"/>
+        <w:rPr>
+          <w:rFonts w:ascii="Courier New" w:hAnsi="Courier New" w:cs="Courier New"/>
+          <w:lang w:val="en-US"/>
+        </w:rPr>
+      </w:pPr>
+      <w:r>
+        <w:rPr>
+          <w:rFonts w:ascii="Courier New" w:hAnsi="Courier New" w:cs="Courier New"/>
+          <w:lang w:val="en-US"/>
+        </w:rPr>
+        <w:t xml:space="preserve">JOIN </w:t>
+      </w:r>
+      <w:proofErr w:type="spellStart"/>
+      <w:r>
+        <w:rPr>
+          <w:rFonts w:ascii="Courier New" w:hAnsi="Courier New" w:cs="Courier New"/>
+          <w:lang w:val="en-US"/>
+        </w:rPr>
+        <w:t>tb_obat</w:t>
+      </w:r>
+      <w:proofErr w:type="spellEnd"/>
+      <w:r>
+        <w:rPr>
+          <w:rFonts w:ascii="Courier New" w:hAnsi="Courier New" w:cs="Courier New"/>
+          <w:lang w:val="en-US"/>
+        </w:rPr>
+        <w:t xml:space="preserve"> ON </w:t>
+      </w:r>
+      <w:proofErr w:type="spellStart"/>
+      <w:r>
+        <w:rPr>
+          <w:rFonts w:ascii="Courier New" w:hAnsi="Courier New" w:cs="Courier New"/>
+          <w:lang w:val="en-US"/>
+        </w:rPr>
+        <w:t>tb_resep.id_obat</w:t>
+      </w:r>
+      <w:proofErr w:type="spellEnd"/>
+      <w:r>
+        <w:rPr>
+          <w:rFonts w:ascii="Courier New" w:hAnsi="Courier New" w:cs="Courier New"/>
+          <w:lang w:val="en-US"/>
+        </w:rPr>
+        <w:t>=</w:t>
+      </w:r>
+      <w:proofErr w:type="spellStart"/>
+      <w:r>
+        <w:rPr>
+          <w:rFonts w:ascii="Courier New" w:hAnsi="Courier New" w:cs="Courier New"/>
+          <w:lang w:val="en-US"/>
+        </w:rPr>
+        <w:t>tb_obat.id_obat</w:t>
+      </w:r>
+      <w:proofErr w:type="spellEnd"/>
+    </w:p>
+    <w:p>
+      <w:pPr>
+        <w:pStyle w:val="PlainText"/>
+        <w:rPr>
+          <w:rFonts w:ascii="Courier New" w:hAnsi="Courier New" w:cs="Courier New"/>
+          <w:lang w:val="en-US"/>
+        </w:rPr>
+      </w:pPr>
+      <w:r>
+        <w:rPr>
+          <w:rFonts w:ascii="Courier New" w:hAnsi="Courier New" w:cs="Courier New"/>
+          <w:lang w:val="en-US"/>
+        </w:rPr>
+        <w:t xml:space="preserve">JOIN </w:t>
+      </w:r>
+      <w:proofErr w:type="spellStart"/>
+      <w:r>
+        <w:rPr>
+          <w:rFonts w:ascii="Courier New" w:hAnsi="Courier New" w:cs="Courier New"/>
+          <w:lang w:val="en-US"/>
+        </w:rPr>
+        <w:t>tb_dokter</w:t>
+      </w:r>
+      <w:proofErr w:type="spellEnd"/>
+      <w:r>
+        <w:rPr>
+          <w:rFonts w:ascii="Courier New" w:hAnsi="Courier New" w:cs="Courier New"/>
+          <w:lang w:val="en-US"/>
+        </w:rPr>
+        <w:t xml:space="preserve"> ON </w:t>
+      </w:r>
+      <w:proofErr w:type="spellStart"/>
+      <w:r>
+        <w:rPr>
+          <w:rFonts w:ascii="Courier New" w:hAnsi="Courier New" w:cs="Courier New"/>
+          <w:lang w:val="en-US"/>
+        </w:rPr>
+        <w:t>tb_resep.id_dokter</w:t>
+      </w:r>
+      <w:proofErr w:type="spellEnd"/>
+      <w:r>
+        <w:rPr>
+          <w:rFonts w:ascii="Courier New" w:hAnsi="Courier New" w:cs="Courier New"/>
+          <w:lang w:val="en-US"/>
+        </w:rPr>
+        <w:t>=</w:t>
+      </w:r>
+      <w:proofErr w:type="spellStart"/>
+      <w:r>
+        <w:rPr>
+          <w:rFonts w:ascii="Courier New" w:hAnsi="Courier New" w:cs="Courier New"/>
+          <w:lang w:val="en-US"/>
+        </w:rPr>
+        <w:t>tb_dokter.id_dokter</w:t>
+      </w:r>
+      <w:proofErr w:type="spellEnd"/>
+    </w:p>
+    <w:p>
+      <w:pPr>
+        <w:pStyle w:val="PlainText"/>
+        <w:rPr>
+          <w:rFonts w:ascii="Courier New" w:hAnsi="Courier New" w:cs="Courier New"/>
+          <w:lang w:val="en-US"/>
+        </w:rPr>
+      </w:pPr>
+      <w:r>
+        <w:rPr>
+          <w:rFonts w:ascii="Courier New" w:hAnsi="Courier New" w:cs="Courier New"/>
+          <w:lang w:val="en-US"/>
+        </w:rPr>
+        <w:t xml:space="preserve">JOIN </w:t>
+      </w:r>
+      <w:proofErr w:type="spellStart"/>
+      <w:r>
+        <w:rPr>
+          <w:rFonts w:ascii="Courier New" w:hAnsi="Courier New" w:cs="Courier New"/>
+          <w:lang w:val="en-US"/>
+        </w:rPr>
+        <w:t>tb_pasien</w:t>
+      </w:r>
+      <w:proofErr w:type="spellEnd"/>
+      <w:r>
+        <w:rPr>
+          <w:rFonts w:ascii="Courier New" w:hAnsi="Courier New" w:cs="Courier New"/>
+          <w:lang w:val="en-US"/>
+        </w:rPr>
+        <w:t xml:space="preserve"> ON </w:t>
+      </w:r>
+      <w:proofErr w:type="spellStart"/>
+      <w:r>
+        <w:rPr>
+          <w:rFonts w:ascii="Courier New" w:hAnsi="Courier New" w:cs="Courier New"/>
+          <w:lang w:val="en-US"/>
+        </w:rPr>
+        <w:t>tb_resep.id_pasien</w:t>
+      </w:r>
+      <w:proofErr w:type="spellEnd"/>
+      <w:r>
+        <w:rPr>
+          <w:rFonts w:ascii="Courier New" w:hAnsi="Courier New" w:cs="Courier New"/>
+          <w:lang w:val="en-US"/>
+        </w:rPr>
+        <w:t>=</w:t>
+      </w:r>
+      <w:proofErr w:type="spellStart"/>
+      <w:r>
+        <w:rPr>
+          <w:rFonts w:ascii="Courier New" w:hAnsi="Courier New" w:cs="Courier New"/>
+          <w:lang w:val="en-US"/>
+        </w:rPr>
+        <w:t>tb_pasien.id_pasien</w:t>
+      </w:r>
+      <w:proofErr w:type="spellEnd"/>
+    </w:p>
+    <w:p>
+      <w:pPr>
+        <w:pStyle w:val="PlainText"/>
+        <w:rPr>
+          <w:rFonts w:ascii="Courier New" w:hAnsi="Courier New" w:cs="Courier New"/>
+          <w:lang w:val="en-US"/>
+        </w:rPr>
+      </w:pPr>
+      <w:r>
+        <w:rPr>
+          <w:rFonts w:ascii="Courier New" w:hAnsi="Courier New" w:cs="Courier New"/>
+          <w:lang w:val="en-US"/>
+        </w:rPr>
+        <w:t xml:space="preserve">GROUP BY </w:t>
+      </w:r>
+      <w:proofErr w:type="spellStart"/>
+      <w:r>
+        <w:rPr>
+          <w:rFonts w:ascii="Courier New" w:hAnsi="Courier New" w:cs="Courier New"/>
+          <w:lang w:val="en-US"/>
+        </w:rPr>
+        <w:t>nama_pasien</w:t>
+      </w:r>
+      <w:proofErr w:type="spellEnd"/>
+    </w:p>
+    <w:p>
+      <w:pPr>
+        <w:pStyle w:val="PlainText"/>
+        <w:rPr>
+          <w:rFonts w:ascii="Courier New" w:hAnsi="Courier New" w:cs="Courier New"/>
+          <w:lang w:val="en-US"/>
+        </w:rPr>
+      </w:pPr>
+      <w:r>
+        <w:rPr>
+          <w:rFonts w:ascii="Courier New" w:hAnsi="Courier New" w:cs="Courier New"/>
+          <w:lang w:val="en-US"/>
+        </w:rPr>
+        <w:t xml:space="preserve">ORDER BY </w:t>
+      </w:r>
+      <w:proofErr w:type="spellStart"/>
+      <w:r>
+        <w:rPr>
+          <w:rFonts w:ascii="Courier New" w:hAnsi="Courier New" w:cs="Courier New"/>
+          <w:lang w:val="en-US"/>
+        </w:rPr>
+        <w:t>nama_pasien</w:t>
+      </w:r>
+      <w:proofErr w:type="spellEnd"/>
+      <w:r>
+        <w:rPr>
+          <w:rFonts w:ascii="Courier New" w:hAnsi="Courier New" w:cs="Courier New"/>
+          <w:lang w:val="en-US"/>
+        </w:rPr>
+        <w:t xml:space="preserve"> ASC</w:t>
+      </w:r>
+    </w:p>
+    <w:p>
+      <w:pPr>
+        <w:pStyle w:val="PlainText"/>
+        <w:rPr>
+          <w:rFonts w:ascii="Courier New" w:hAnsi="Courier New" w:cs="Courier New"/>
+          <w:lang w:val="en-US"/>
+        </w:rPr>
+      </w:pPr>
+      <w:r>
+        <w:rPr>
+          <w:noProof/>
+        </w:rPr>
+        <w:drawing>
+          <wp:anchor distT="0" distB="0" distL="114300" distR="114300" simplePos="0" relativeHeight="251672576" behindDoc="0" locked="0" layoutInCell="1" allowOverlap="1" wp14:anchorId="340D38D0" wp14:editId="50034FAA">
+            <wp:simplePos x="0" y="0"/>
+            <wp:positionH relativeFrom="column">
+              <wp:posOffset>635</wp:posOffset>
+            </wp:positionH>
+            <wp:positionV relativeFrom="paragraph">
+              <wp:posOffset>101600</wp:posOffset>
+            </wp:positionV>
+            <wp:extent cx="5865495" cy="1420495"/>
+            <wp:effectExtent l="0" t="0" r="1905" b="8255"/>
+            <wp:wrapNone/>
+            <wp:docPr id="15" name="Picture 15"/>
+            <wp:cNvGraphicFramePr>
+              <a:graphicFrameLocks xmlns:a="http://schemas.openxmlformats.org/drawingml/2006/main" noChangeAspect="1"/>
+            </wp:cNvGraphicFramePr>
+            <a:graphic xmlns:a="http://schemas.openxmlformats.org/drawingml/2006/main">
+              <a:graphicData uri="http://schemas.openxmlformats.org/drawingml/2006/picture">
+                <pic:pic xmlns:pic="http://schemas.openxmlformats.org/drawingml/2006/picture">
+                  <pic:nvPicPr>
+                    <pic:cNvPr id="1" name=""/>
+                    <pic:cNvPicPr/>
+                  </pic:nvPicPr>
+                  <pic:blipFill>
+                    <a:blip r:embed="rId19">
+                      <a:extLst>
+                        <a:ext uri="{28A0092B-C50C-407E-A947-70E740481C1C}">
+                          <a14:useLocalDpi xmlns:a14="http://schemas.microsoft.com/office/drawing/2010/main" val="0"/>
+                        </a:ext>
+                      </a:extLst>
+                    </a:blip>
+                    <a:stretch>
+                      <a:fillRect/>
+                    </a:stretch>
+                  </pic:blipFill>
+                  <pic:spPr>
+                    <a:xfrm>
+                      <a:off x="0" y="0"/>
+                      <a:ext cx="5865495" cy="1420495"/>
+                    </a:xfrm>
+                    <a:prstGeom prst="rect">
+                      <a:avLst/>
+                    </a:prstGeom>
+                  </pic:spPr>
+                </pic:pic>
+              </a:graphicData>
+            </a:graphic>
+            <wp14:sizeRelH relativeFrom="page">
+              <wp14:pctWidth>0</wp14:pctWidth>
+            </wp14:sizeRelH>
+            <wp14:sizeRelV relativeFrom="page">
+              <wp14:pctHeight>0</wp14:pctHeight>
+            </wp14:sizeRelV>
+          </wp:anchor>
+        </w:drawing>
+      </w:r>
     </w:p>
     <w:p>
       <w:pPr>

</xml_diff>